<commit_message>
Chore: added neccesary files for generating docx and support for more attributes
</commit_message>
<xml_diff>
--- a/test_resources/Documento.docx
+++ b/test_resources/Documento.docx
@@ -4,67 +4,121 @@
   <w:body>
     <w:p>
       <w:pPr>
-        <w:pStyle w:val="825"/>
+        <w:pStyle w:val="829"/>
         <w:pBdr/>
         <w:spacing/>
         <w:ind/>
         <w:rPr>
+          <w:rFonts w:ascii="Times New Roman" w:hAnsi="Times New Roman" w:cs="Times New Roman"/>
           <w:color w:val="000000" w:themeColor="text1"/>
         </w:rPr>
       </w:pPr>
       <w:r>
         <w:rPr>
+          <w:rFonts w:ascii="Times New Roman" w:hAnsi="Times New Roman" w:eastAsia="Times New Roman" w:cs="Times New Roman"/>
+          <w:color w:val="000000" w:themeColor="text1"/>
+          <w:vertAlign w:val="baseline"/>
+        </w:rPr>
+      </w:r>
+      <w:r>
+        <w:rPr>
+          <w:rFonts w:ascii="Times New Roman" w:hAnsi="Times New Roman" w:eastAsia="Times New Roman" w:cs="Times New Roman"/>
           <w:color w:val="000000" w:themeColor="text1"/>
         </w:rPr>
         <w:t xml:space="preserve">My</w:t>
       </w:r>
       <w:r>
         <w:rPr>
+          <w:rFonts w:ascii="Times New Roman" w:hAnsi="Times New Roman" w:eastAsia="Times New Roman" w:cs="Times New Roman"/>
           <w:color w:val="000000" w:themeColor="text1"/>
         </w:rPr>
         <w:t xml:space="preserve"> </w:t>
       </w:r>
       <w:r>
         <w:rPr>
+          <w:rFonts w:ascii="Times New Roman" w:hAnsi="Times New Roman" w:eastAsia="Times New Roman" w:cs="Times New Roman"/>
+          <w:color w:val="000000" w:themeColor="text1"/>
+          <w:u w:val="single"/>
+          <w:vertAlign w:val="superscript"/>
+        </w:rPr>
+        <w:t xml:space="preserve">b</w:t>
+      </w:r>
+      <w:r>
+        <w:rPr>
+          <w:rFonts w:ascii="Times New Roman" w:hAnsi="Times New Roman" w:eastAsia="Times New Roman" w:cs="Times New Roman"/>
           <w:color w:val="000000" w:themeColor="text1"/>
           <w:u w:val="single"/>
         </w:rPr>
-        <w:t xml:space="preserve">black</w:t>
+        <w:t xml:space="preserve">lac</w:t>
       </w:r>
       <w:r>
         <w:rPr>
+          <w:rFonts w:ascii="Times New Roman" w:hAnsi="Times New Roman" w:eastAsia="Times New Roman" w:cs="Times New Roman"/>
+          <w:color w:val="000000" w:themeColor="text1"/>
+          <w:u w:val="single"/>
+          <w:vertAlign w:val="subscript"/>
+        </w:rPr>
+        <w:t xml:space="preserve">k</w:t>
+      </w:r>
+      <w:r>
+        <w:rPr>
+          <w:rFonts w:ascii="Times New Roman" w:hAnsi="Times New Roman" w:eastAsia="Times New Roman" w:cs="Times New Roman"/>
           <w:color w:val="000000" w:themeColor="text1"/>
         </w:rPr>
         <w:t xml:space="preserve"> </w:t>
       </w:r>
       <w:r>
         <w:rPr>
+          <w:rFonts w:ascii="Times New Roman" w:hAnsi="Times New Roman" w:eastAsia="Times New Roman" w:cs="Times New Roman"/>
           <w:b/>
           <w:bCs/>
           <w:color w:val="000000" w:themeColor="text1"/>
         </w:rPr>
-        <w:t xml:space="preserve">document</w:t>
+        <w:t xml:space="preserve">d</w:t>
       </w:r>
       <w:r>
         <w:rPr>
+          <w:rFonts w:ascii="Times New Roman" w:hAnsi="Times New Roman" w:eastAsia="Times New Roman" w:cs="Times New Roman"/>
+          <w:b/>
+          <w:bCs/>
+          <w:color w:val="000000" w:themeColor="text1"/>
+          <w:vertAlign w:val="subscript"/>
+        </w:rPr>
+        <w:t xml:space="preserve">ocumen</w:t>
+      </w:r>
+      <w:r>
+        <w:rPr>
+          <w:rFonts w:ascii="Times New Roman" w:hAnsi="Times New Roman" w:eastAsia="Times New Roman" w:cs="Times New Roman"/>
+          <w:b/>
+          <w:bCs/>
+          <w:color w:val="000000" w:themeColor="text1"/>
+        </w:rPr>
+        <w:t xml:space="preserve">t</w:t>
+      </w:r>
+      <w:r>
+        <w:rPr>
+          <w:rFonts w:ascii="Times New Roman" w:hAnsi="Times New Roman" w:eastAsia="Times New Roman" w:cs="Times New Roman"/>
           <w:color w:val="000000" w:themeColor="text1"/>
         </w:rPr>
         <w:t xml:space="preserve"> </w:t>
       </w:r>
       <w:r>
         <w:rPr>
+          <w:rFonts w:ascii="Times New Roman" w:hAnsi="Times New Roman" w:eastAsia="Times New Roman" w:cs="Times New Roman"/>
           <w:color w:val="000000" w:themeColor="text1"/>
         </w:rPr>
         <w:t xml:space="preserve">is</w:t>
       </w:r>
       <w:r>
         <w:rPr>
+          <w:rFonts w:ascii="Times New Roman" w:hAnsi="Times New Roman" w:eastAsia="Times New Roman" w:cs="Times New Roman"/>
           <w:color w:val="000000" w:themeColor="text1"/>
         </w:rPr>
         <w:t xml:space="preserve"> </w:t>
       </w:r>
       <w:r>
         <w:rPr>
+          <w:rFonts w:ascii="Times New Roman" w:hAnsi="Times New Roman" w:eastAsia="Times New Roman" w:cs="Times New Roman"/>
           <w:i/>
           <w:iCs/>
           <w:color w:val="000000" w:themeColor="text1"/>
@@ -73,18 +127,27 @@
       </w:r>
       <w:r>
         <w:rPr>
+          <w:rFonts w:ascii="Times New Roman" w:hAnsi="Times New Roman" w:eastAsia="Times New Roman" w:cs="Times New Roman"/>
           <w:color w:val="000000" w:themeColor="text1"/>
         </w:rPr>
         <w:t xml:space="preserve"> </w:t>
       </w:r>
       <w:r>
         <w:rPr>
+          <w:rFonts w:ascii="Times New Roman" w:hAnsi="Times New Roman" w:eastAsia="Times New Roman" w:cs="Times New Roman"/>
           <w:color w:val="000000" w:themeColor="text1"/>
         </w:rPr>
         <w:t xml:space="preserve">bad</w:t>
       </w:r>
       <w:r>
         <w:rPr>
+          <w:rFonts w:ascii="Times New Roman" w:hAnsi="Times New Roman" w:cs="Times New Roman"/>
+          <w:color w:val="000000" w:themeColor="text1"/>
+        </w:rPr>
+      </w:r>
+      <w:r>
+        <w:rPr>
+          <w:rFonts w:ascii="Times New Roman" w:hAnsi="Times New Roman" w:cs="Times New Roman"/>
           <w:color w:val="000000" w:themeColor="text1"/>
         </w:rPr>
       </w:r>
@@ -94,81 +157,149 @@
         <w:pBdr/>
         <w:spacing/>
         <w:ind/>
-        <w:rPr/>
-      </w:pPr>
-      <w:r/>
-      <w:r/>
+        <w:rPr>
+          <w:rFonts w:ascii="Times New Roman" w:hAnsi="Times New Roman" w:cs="Times New Roman"/>
+        </w:rPr>
+      </w:pPr>
+      <w:r>
+        <w:rPr>
+          <w:rFonts w:ascii="Times New Roman" w:hAnsi="Times New Roman" w:eastAsia="Times New Roman" w:cs="Times New Roman"/>
+        </w:rPr>
+      </w:r>
+      <w:r>
+        <w:rPr>
+          <w:rFonts w:ascii="Times New Roman" w:hAnsi="Times New Roman" w:eastAsia="Times New Roman" w:cs="Times New Roman"/>
+        </w:rPr>
+      </w:r>
+      <w:r>
+        <w:rPr>
+          <w:rFonts w:ascii="Times New Roman" w:hAnsi="Times New Roman" w:cs="Times New Roman"/>
+        </w:rPr>
+      </w:r>
     </w:p>
     <w:p>
       <w:pPr>
-        <w:pStyle w:val="827"/>
-        <w:pBdr/>
-        <w:spacing/>
-        <w:ind/>
-        <w:rPr/>
+        <w:pStyle w:val="831"/>
+        <w:pBdr/>
+        <w:spacing/>
+        <w:ind/>
+        <w:rPr>
+          <w:rFonts w:ascii="Times New Roman" w:hAnsi="Times New Roman" w:cs="Times New Roman"/>
+        </w:rPr>
       </w:pPr>
       <w:r>
+        <w:rPr>
+          <w:rFonts w:ascii="Times New Roman" w:hAnsi="Times New Roman" w:eastAsia="Times New Roman" w:cs="Times New Roman"/>
+        </w:rPr>
         <w:t xml:space="preserve">This is a text with heading 4</w:t>
       </w:r>
-      <w:r/>
+      <w:r>
+        <w:rPr>
+          <w:rFonts w:ascii="Times New Roman" w:hAnsi="Times New Roman" w:eastAsia="Times New Roman" w:cs="Times New Roman"/>
+        </w:rPr>
+      </w:r>
+      <w:r>
+        <w:rPr>
+          <w:rFonts w:ascii="Times New Roman" w:hAnsi="Times New Roman" w:cs="Times New Roman"/>
+        </w:rPr>
+      </w:r>
     </w:p>
     <w:p>
       <w:pPr>
         <w:pBdr/>
         <w:spacing/>
         <w:ind/>
-        <w:rPr/>
-      </w:pPr>
-      <w:r/>
-      <w:r/>
+        <w:rPr>
+          <w:rFonts w:ascii="Times New Roman" w:hAnsi="Times New Roman" w:cs="Times New Roman"/>
+        </w:rPr>
+      </w:pPr>
+      <w:r>
+        <w:rPr>
+          <w:rFonts w:ascii="Times New Roman" w:hAnsi="Times New Roman" w:eastAsia="Times New Roman" w:cs="Times New Roman"/>
+        </w:rPr>
+      </w:r>
+      <w:r>
+        <w:rPr>
+          <w:rFonts w:ascii="Times New Roman" w:hAnsi="Times New Roman" w:eastAsia="Times New Roman" w:cs="Times New Roman"/>
+        </w:rPr>
+      </w:r>
+      <w:r>
+        <w:rPr>
+          <w:rFonts w:ascii="Times New Roman" w:hAnsi="Times New Roman" w:cs="Times New Roman"/>
+        </w:rPr>
+      </w:r>
     </w:p>
     <w:p>
       <w:pPr>
-        <w:pStyle w:val="669"/>
+        <w:pStyle w:val="673"/>
         <w:pBdr/>
         <w:spacing/>
         <w:ind/>
         <w:rPr>
-          <w:rFonts w:asciiTheme="majorHAnsi" w:hAnsiTheme="majorHAnsi"/>
+          <w:rFonts w:ascii="Times New Roman" w:hAnsi="Times New Roman" w:cs="Times New Roman"/>
           <w:sz w:val="28"/>
           <w:szCs w:val="28"/>
         </w:rPr>
       </w:pPr>
       <w:r>
+        <w:rPr>
+          <w:rFonts w:ascii="Times New Roman" w:hAnsi="Times New Roman" w:eastAsia="Times New Roman" w:cs="Times New Roman"/>
+        </w:rPr>
         <w:t xml:space="preserve">And </w:t>
       </w:r>
       <w:r>
+        <w:rPr>
+          <w:rFonts w:ascii="Times New Roman" w:hAnsi="Times New Roman" w:eastAsia="Times New Roman" w:cs="Times New Roman"/>
+        </w:rPr>
         <w:t xml:space="preserve">my</w:t>
       </w:r>
       <w:r>
+        <w:rPr>
+          <w:rFonts w:ascii="Times New Roman" w:hAnsi="Times New Roman" w:eastAsia="Times New Roman" w:cs="Times New Roman"/>
+        </w:rPr>
         <w:t xml:space="preserve"> </w:t>
       </w:r>
       <w:r>
         <w:rPr>
+          <w:rFonts w:ascii="Times New Roman" w:hAnsi="Times New Roman" w:eastAsia="Times New Roman" w:cs="Times New Roman"/>
           <w:color w:val="f6c5ac" w:themeColor="accent2" w:themeTint="66"/>
         </w:rPr>
         <w:t xml:space="preserve">colores</w:t>
       </w:r>
       <w:r>
+        <w:rPr>
+          <w:rFonts w:ascii="Times New Roman" w:hAnsi="Times New Roman" w:eastAsia="Times New Roman" w:cs="Times New Roman"/>
+        </w:rPr>
         <w:t xml:space="preserve"> </w:t>
       </w:r>
       <w:r>
         <w:rPr>
+          <w:rFonts w:ascii="Times New Roman" w:hAnsi="Times New Roman" w:eastAsia="Times New Roman" w:cs="Times New Roman"/>
           <w:highlight w:val="blue"/>
         </w:rPr>
         <w:t xml:space="preserve">text</w:t>
       </w:r>
       <w:r>
-        <w:t xml:space="preserve"> </w:t>
-      </w:r>
-      <w:r>
-        <w:t xml:space="preserve">is</w:t>
-      </w:r>
-      <w:r>
+        <w:rPr>
+          <w:rFonts w:ascii="Times New Roman" w:hAnsi="Times New Roman" w:eastAsia="Times New Roman" w:cs="Times New Roman"/>
+        </w:rPr>
         <w:t xml:space="preserve"> </w:t>
       </w:r>
       <w:r>
         <w:rPr>
+          <w:rFonts w:ascii="Times New Roman" w:hAnsi="Times New Roman" w:eastAsia="Times New Roman" w:cs="Times New Roman"/>
+        </w:rPr>
+        <w:t xml:space="preserve">is</w:t>
+      </w:r>
+      <w:r>
+        <w:rPr>
+          <w:rFonts w:ascii="Times New Roman" w:hAnsi="Times New Roman" w:eastAsia="Times New Roman" w:cs="Times New Roman"/>
+        </w:rPr>
+        <w:t xml:space="preserve"> </w:t>
+      </w:r>
+      <w:r>
+        <w:rPr>
+          <w:rFonts w:ascii="Times New Roman" w:hAnsi="Times New Roman" w:eastAsia="Times New Roman" w:cs="Times New Roman"/>
           <w:b/>
           <w:bCs/>
           <w:i/>
@@ -180,6 +311,7 @@
       </w:r>
       <w:r>
         <w:rPr>
+          <w:rFonts w:ascii="Times New Roman" w:hAnsi="Times New Roman" w:eastAsia="Times New Roman" w:cs="Times New Roman"/>
           <w:b/>
           <w:bCs/>
           <w:i/>
@@ -190,11 +322,14 @@
         <w:t xml:space="preserve"> so</w:t>
       </w:r>
       <w:r>
+        <w:rPr>
+          <w:rFonts w:ascii="Times New Roman" w:hAnsi="Times New Roman" w:eastAsia="Times New Roman" w:cs="Times New Roman"/>
+        </w:rPr>
         <w:t xml:space="preserve"> </w:t>
       </w:r>
       <w:r>
         <w:rPr>
-          <w:rFonts w:asciiTheme="majorHAnsi" w:hAnsiTheme="majorHAnsi"/>
+          <w:rFonts w:ascii="Times New Roman" w:hAnsi="Times New Roman" w:eastAsia="Times New Roman" w:cs="Times New Roman"/>
           <w:sz w:val="28"/>
           <w:szCs w:val="28"/>
         </w:rPr>
@@ -202,14 +337,14 @@
       </w:r>
       <w:r>
         <w:rPr>
-          <w:rFonts w:asciiTheme="majorHAnsi" w:hAnsiTheme="majorHAnsi"/>
+          <w:rFonts w:ascii="Times New Roman" w:hAnsi="Times New Roman" w:cs="Times New Roman"/>
           <w:sz w:val="28"/>
           <w:szCs w:val="28"/>
         </w:rPr>
       </w:r>
       <w:r>
         <w:rPr>
-          <w:rFonts w:asciiTheme="majorHAnsi" w:hAnsiTheme="majorHAnsi"/>
+          <w:rFonts w:ascii="Times New Roman" w:hAnsi="Times New Roman" w:cs="Times New Roman"/>
           <w:sz w:val="28"/>
           <w:szCs w:val="28"/>
         </w:rPr>
@@ -220,10 +355,25 @@
         <w:pBdr/>
         <w:spacing/>
         <w:ind/>
-        <w:rPr/>
-      </w:pPr>
-      <w:r/>
-      <w:r/>
+        <w:rPr>
+          <w:rFonts w:ascii="Times New Roman" w:hAnsi="Times New Roman" w:cs="Times New Roman"/>
+        </w:rPr>
+      </w:pPr>
+      <w:r>
+        <w:rPr>
+          <w:rFonts w:ascii="Times New Roman" w:hAnsi="Times New Roman" w:eastAsia="Times New Roman" w:cs="Times New Roman"/>
+        </w:rPr>
+      </w:r>
+      <w:r>
+        <w:rPr>
+          <w:rFonts w:ascii="Times New Roman" w:hAnsi="Times New Roman" w:eastAsia="Times New Roman" w:cs="Times New Roman"/>
+        </w:rPr>
+      </w:r>
+      <w:r>
+        <w:rPr>
+          <w:rFonts w:ascii="Times New Roman" w:hAnsi="Times New Roman" w:cs="Times New Roman"/>
+        </w:rPr>
+      </w:r>
     </w:p>
     <w:p>
       <w:pPr>
@@ -231,15 +381,20 @@
         <w:spacing w:line="240" w:lineRule="auto"/>
         <w:ind w:firstLine="0" w:left="709"/>
         <w:rPr>
+          <w:rFonts w:ascii="Times New Roman" w:hAnsi="Times New Roman" w:cs="Times New Roman"/>
           <w:b/>
           <w:bCs/>
         </w:rPr>
       </w:pPr>
       <w:r>
+        <w:rPr>
+          <w:rFonts w:ascii="Times New Roman" w:hAnsi="Times New Roman" w:eastAsia="Times New Roman" w:cs="Times New Roman"/>
+        </w:rPr>
         <w:t xml:space="preserve">So, i have </w:t>
       </w:r>
       <w:r>
         <w:rPr>
+          <w:rFonts w:ascii="Times New Roman" w:hAnsi="Times New Roman" w:eastAsia="Times New Roman" w:cs="Times New Roman"/>
           <w:b/>
           <w:bCs/>
         </w:rPr>
@@ -247,12 +402,14 @@
       </w:r>
       <w:r>
         <w:rPr>
+          <w:rFonts w:ascii="Times New Roman" w:hAnsi="Times New Roman" w:cs="Times New Roman"/>
           <w:b/>
           <w:bCs/>
         </w:rPr>
       </w:r>
       <w:r>
         <w:rPr>
+          <w:rFonts w:ascii="Times New Roman" w:hAnsi="Times New Roman" w:cs="Times New Roman"/>
           <w:b/>
           <w:bCs/>
         </w:rPr>
@@ -263,14 +420,29 @@
         <w:pBdr/>
         <w:spacing/>
         <w:ind/>
-        <w:rPr/>
-      </w:pPr>
-      <w:r/>
-      <w:r/>
+        <w:rPr>
+          <w:rFonts w:ascii="Times New Roman" w:hAnsi="Times New Roman" w:cs="Times New Roman"/>
+        </w:rPr>
+      </w:pPr>
+      <w:r>
+        <w:rPr>
+          <w:rFonts w:ascii="Times New Roman" w:hAnsi="Times New Roman" w:eastAsia="Times New Roman" w:cs="Times New Roman"/>
+        </w:rPr>
+      </w:r>
+      <w:r>
+        <w:rPr>
+          <w:rFonts w:ascii="Times New Roman" w:hAnsi="Times New Roman" w:eastAsia="Times New Roman" w:cs="Times New Roman"/>
+        </w:rPr>
+      </w:r>
+      <w:r>
+        <w:rPr>
+          <w:rFonts w:ascii="Times New Roman" w:hAnsi="Times New Roman" w:cs="Times New Roman"/>
+        </w:rPr>
+      </w:r>
     </w:p>
     <w:p>
       <w:pPr>
-        <w:pStyle w:val="852"/>
+        <w:pStyle w:val="856"/>
         <w:numPr>
           <w:ilvl w:val="0"/>
           <w:numId w:val="2"/>
@@ -278,40 +450,78 @@
         <w:pBdr/>
         <w:spacing/>
         <w:ind/>
-        <w:rPr/>
+        <w:rPr>
+          <w:rFonts w:ascii="Times New Roman" w:hAnsi="Times New Roman" w:cs="Times New Roman"/>
+        </w:rPr>
       </w:pPr>
       <w:r>
+        <w:rPr>
+          <w:rFonts w:ascii="Times New Roman" w:hAnsi="Times New Roman" w:eastAsia="Times New Roman" w:cs="Times New Roman"/>
+        </w:rPr>
         <w:t xml:space="preserve">This</w:t>
       </w:r>
       <w:r>
+        <w:rPr>
+          <w:rFonts w:ascii="Times New Roman" w:hAnsi="Times New Roman" w:eastAsia="Times New Roman" w:cs="Times New Roman"/>
+        </w:rPr>
         <w:t xml:space="preserve"> </w:t>
       </w:r>
       <w:r>
+        <w:rPr>
+          <w:rFonts w:ascii="Times New Roman" w:hAnsi="Times New Roman" w:eastAsia="Times New Roman" w:cs="Times New Roman"/>
+        </w:rPr>
         <w:t xml:space="preserve">is</w:t>
       </w:r>
       <w:r>
+        <w:rPr>
+          <w:rFonts w:ascii="Times New Roman" w:hAnsi="Times New Roman" w:eastAsia="Times New Roman" w:cs="Times New Roman"/>
+        </w:rPr>
         <w:t xml:space="preserve"> </w:t>
       </w:r>
       <w:r>
+        <w:rPr>
+          <w:rFonts w:ascii="Times New Roman" w:hAnsi="Times New Roman" w:eastAsia="Times New Roman" w:cs="Times New Roman"/>
+        </w:rPr>
         <w:t xml:space="preserve">my</w:t>
       </w:r>
       <w:r>
+        <w:rPr>
+          <w:rFonts w:ascii="Times New Roman" w:hAnsi="Times New Roman" w:eastAsia="Times New Roman" w:cs="Times New Roman"/>
+        </w:rPr>
         <w:t xml:space="preserve"> </w:t>
       </w:r>
       <w:r>
+        <w:rPr>
+          <w:rFonts w:ascii="Times New Roman" w:hAnsi="Times New Roman" w:eastAsia="Times New Roman" w:cs="Times New Roman"/>
+        </w:rPr>
         <w:t xml:space="preserve">list</w:t>
       </w:r>
       <w:r>
+        <w:rPr>
+          <w:rFonts w:ascii="Times New Roman" w:hAnsi="Times New Roman" w:eastAsia="Times New Roman" w:cs="Times New Roman"/>
+        </w:rPr>
         <w:t xml:space="preserve"> </w:t>
       </w:r>
       <w:r>
+        <w:rPr>
+          <w:rFonts w:ascii="Times New Roman" w:hAnsi="Times New Roman" w:eastAsia="Times New Roman" w:cs="Times New Roman"/>
+        </w:rPr>
         <w:t xml:space="preserve">bullet</w:t>
       </w:r>
-      <w:r/>
+      <w:r>
+        <w:rPr>
+          <w:rFonts w:ascii="Times New Roman" w:hAnsi="Times New Roman" w:eastAsia="Times New Roman" w:cs="Times New Roman"/>
+        </w:rPr>
+      </w:r>
+      <w:r>
+        <w:rPr>
+          <w:rFonts w:ascii="Times New Roman" w:hAnsi="Times New Roman" w:cs="Times New Roman"/>
+        </w:rPr>
+      </w:r>
     </w:p>
     <w:p>
       <w:pPr>
-        <w:pStyle w:val="852"/>
+        <w:pStyle w:val="856"/>
         <w:numPr>
           <w:ilvl w:val="0"/>
           <w:numId w:val="2"/>
@@ -319,16 +529,30 @@
         <w:pBdr/>
         <w:spacing/>
         <w:ind/>
-        <w:rPr/>
+        <w:rPr>
+          <w:rFonts w:ascii="Times New Roman" w:hAnsi="Times New Roman" w:cs="Times New Roman"/>
+        </w:rPr>
       </w:pPr>
       <w:r>
+        <w:rPr>
+          <w:rFonts w:ascii="Times New Roman" w:hAnsi="Times New Roman" w:eastAsia="Times New Roman" w:cs="Times New Roman"/>
+        </w:rPr>
         <w:t xml:space="preserve">And</w:t>
       </w:r>
-      <w:r/>
+      <w:r>
+        <w:rPr>
+          <w:rFonts w:ascii="Times New Roman" w:hAnsi="Times New Roman" w:eastAsia="Times New Roman" w:cs="Times New Roman"/>
+        </w:rPr>
+      </w:r>
+      <w:r>
+        <w:rPr>
+          <w:rFonts w:ascii="Times New Roman" w:hAnsi="Times New Roman" w:cs="Times New Roman"/>
+        </w:rPr>
+      </w:r>
     </w:p>
     <w:p>
       <w:pPr>
-        <w:pStyle w:val="852"/>
+        <w:pStyle w:val="856"/>
         <w:numPr>
           <w:ilvl w:val="0"/>
           <w:numId w:val="3"/>
@@ -336,46 +560,80 @@
         <w:pBdr/>
         <w:spacing/>
         <w:ind/>
-        <w:rPr/>
+        <w:rPr>
+          <w:rFonts w:ascii="Times New Roman" w:hAnsi="Times New Roman" w:cs="Times New Roman"/>
+        </w:rPr>
       </w:pPr>
       <w:r>
+        <w:rPr>
+          <w:rFonts w:ascii="Times New Roman" w:hAnsi="Times New Roman" w:eastAsia="Times New Roman" w:cs="Times New Roman"/>
+        </w:rPr>
         <w:t xml:space="preserve">This</w:t>
       </w:r>
       <w:r>
+        <w:rPr>
+          <w:rFonts w:ascii="Times New Roman" w:hAnsi="Times New Roman" w:eastAsia="Times New Roman" w:cs="Times New Roman"/>
+        </w:rPr>
         <w:t xml:space="preserve"> </w:t>
       </w:r>
       <w:r>
         <w:rPr>
+          <w:rFonts w:ascii="Times New Roman" w:hAnsi="Times New Roman" w:eastAsia="Times New Roman" w:cs="Times New Roman"/>
           <w:color w:val="80350e" w:themeColor="accent2" w:themeShade="80"/>
         </w:rPr>
         <w:t xml:space="preserve">is</w:t>
       </w:r>
       <w:r>
-        <w:t xml:space="preserve"> </w:t>
-      </w:r>
-      <w:r>
-        <w:t xml:space="preserve">my</w:t>
-      </w:r>
-      <w:r>
+        <w:rPr>
+          <w:rFonts w:ascii="Times New Roman" w:hAnsi="Times New Roman" w:eastAsia="Times New Roman" w:cs="Times New Roman"/>
+        </w:rPr>
         <w:t xml:space="preserve"> </w:t>
       </w:r>
       <w:r>
         <w:rPr>
+          <w:rFonts w:ascii="Times New Roman" w:hAnsi="Times New Roman" w:eastAsia="Times New Roman" w:cs="Times New Roman"/>
+        </w:rPr>
+        <w:t xml:space="preserve">my</w:t>
+      </w:r>
+      <w:r>
+        <w:rPr>
+          <w:rFonts w:ascii="Times New Roman" w:hAnsi="Times New Roman" w:eastAsia="Times New Roman" w:cs="Times New Roman"/>
+        </w:rPr>
+        <w:t xml:space="preserve"> </w:t>
+      </w:r>
+      <w:r>
+        <w:rPr>
+          <w:rFonts w:ascii="Times New Roman" w:hAnsi="Times New Roman" w:eastAsia="Times New Roman" w:cs="Times New Roman"/>
           <w:highlight w:val="red"/>
         </w:rPr>
         <w:t xml:space="preserve">list</w:t>
       </w:r>
       <w:r>
+        <w:rPr>
+          <w:rFonts w:ascii="Times New Roman" w:hAnsi="Times New Roman" w:eastAsia="Times New Roman" w:cs="Times New Roman"/>
+        </w:rPr>
         <w:t xml:space="preserve"> </w:t>
       </w:r>
       <w:r>
+        <w:rPr>
+          <w:rFonts w:ascii="Times New Roman" w:hAnsi="Times New Roman" w:eastAsia="Times New Roman" w:cs="Times New Roman"/>
+        </w:rPr>
         <w:t xml:space="preserve">numberes</w:t>
       </w:r>
-      <w:r/>
+      <w:r>
+        <w:rPr>
+          <w:rFonts w:ascii="Times New Roman" w:hAnsi="Times New Roman" w:eastAsia="Times New Roman" w:cs="Times New Roman"/>
+        </w:rPr>
+      </w:r>
+      <w:r>
+        <w:rPr>
+          <w:rFonts w:ascii="Times New Roman" w:hAnsi="Times New Roman" w:cs="Times New Roman"/>
+        </w:rPr>
+      </w:r>
     </w:p>
     <w:p>
       <w:pPr>
-        <w:pStyle w:val="852"/>
+        <w:pStyle w:val="856"/>
         <w:numPr>
           <w:ilvl w:val="0"/>
           <w:numId w:val="3"/>
@@ -383,16 +641,30 @@
         <w:pBdr/>
         <w:spacing/>
         <w:ind/>
-        <w:rPr/>
+        <w:rPr>
+          <w:rFonts w:ascii="Times New Roman" w:hAnsi="Times New Roman" w:cs="Times New Roman"/>
+        </w:rPr>
       </w:pPr>
       <w:r>
+        <w:rPr>
+          <w:rFonts w:ascii="Times New Roman" w:hAnsi="Times New Roman" w:eastAsia="Times New Roman" w:cs="Times New Roman"/>
+        </w:rPr>
         <w:t xml:space="preserve">Anddsa</w:t>
       </w:r>
-      <w:r/>
+      <w:r>
+        <w:rPr>
+          <w:rFonts w:ascii="Times New Roman" w:hAnsi="Times New Roman" w:eastAsia="Times New Roman" w:cs="Times New Roman"/>
+        </w:rPr>
+      </w:r>
+      <w:r>
+        <w:rPr>
+          <w:rFonts w:ascii="Times New Roman" w:hAnsi="Times New Roman" w:cs="Times New Roman"/>
+        </w:rPr>
+      </w:r>
     </w:p>
     <w:p>
       <w:pPr>
-        <w:pStyle w:val="852"/>
+        <w:pStyle w:val="856"/>
         <w:numPr>
           <w:ilvl w:val="0"/>
           <w:numId w:val="3"/>
@@ -400,24 +672,31 @@
         <w:pBdr/>
         <w:spacing/>
         <w:ind/>
-        <w:rPr/>
+        <w:rPr>
+          <w:rFonts w:ascii="Times New Roman" w:hAnsi="Times New Roman" w:cs="Times New Roman"/>
+        </w:rPr>
       </w:pPr>
       <w:r>
         <w:rPr>
+          <w:rFonts w:ascii="Times New Roman" w:hAnsi="Times New Roman" w:eastAsia="Times New Roman" w:cs="Times New Roman"/>
           <w:highlight w:val="none"/>
         </w:rPr>
         <w:t xml:space="preserve">dsa</w:t>
       </w:r>
       <w:r>
         <w:rPr>
-          <w:highlight w:val="none"/>
+          <w:rFonts w:ascii="Times New Roman" w:hAnsi="Times New Roman" w:eastAsia="Times New Roman" w:cs="Times New Roman"/>
         </w:rPr>
       </w:r>
-      <w:r/>
+      <w:r>
+        <w:rPr>
+          <w:rFonts w:ascii="Times New Roman" w:hAnsi="Times New Roman" w:cs="Times New Roman"/>
+        </w:rPr>
+      </w:r>
     </w:p>
     <w:p>
       <w:pPr>
-        <w:pStyle w:val="852"/>
+        <w:pStyle w:val="856"/>
         <w:numPr>
           <w:ilvl w:val="1"/>
           <w:numId w:val="3"/>
@@ -425,16 +704,30 @@
         <w:pBdr/>
         <w:spacing/>
         <w:ind/>
-        <w:rPr/>
+        <w:rPr>
+          <w:rFonts w:ascii="Times New Roman" w:hAnsi="Times New Roman" w:cs="Times New Roman"/>
+        </w:rPr>
       </w:pPr>
       <w:r>
+        <w:rPr>
+          <w:rFonts w:ascii="Times New Roman" w:hAnsi="Times New Roman" w:eastAsia="Times New Roman" w:cs="Times New Roman"/>
+        </w:rPr>
         <w:t xml:space="preserve">Indendsa</w:t>
       </w:r>
-      <w:r/>
+      <w:r>
+        <w:rPr>
+          <w:rFonts w:ascii="Times New Roman" w:hAnsi="Times New Roman" w:eastAsia="Times New Roman" w:cs="Times New Roman"/>
+        </w:rPr>
+      </w:r>
+      <w:r>
+        <w:rPr>
+          <w:rFonts w:ascii="Times New Roman" w:hAnsi="Times New Roman" w:cs="Times New Roman"/>
+        </w:rPr>
+      </w:r>
     </w:p>
     <w:p>
       <w:pPr>
-        <w:pStyle w:val="852"/>
+        <w:pStyle w:val="856"/>
         <w:numPr>
           <w:ilvl w:val="1"/>
           <w:numId w:val="3"/>
@@ -442,16 +735,30 @@
         <w:pBdr/>
         <w:spacing/>
         <w:ind/>
-        <w:rPr/>
+        <w:rPr>
+          <w:rFonts w:ascii="Times New Roman" w:hAnsi="Times New Roman" w:cs="Times New Roman"/>
+        </w:rPr>
       </w:pPr>
       <w:r>
+        <w:rPr>
+          <w:rFonts w:ascii="Times New Roman" w:hAnsi="Times New Roman" w:eastAsia="Times New Roman" w:cs="Times New Roman"/>
+        </w:rPr>
         <w:t xml:space="preserve">dsa</w:t>
       </w:r>
-      <w:r/>
+      <w:r>
+        <w:rPr>
+          <w:rFonts w:ascii="Times New Roman" w:hAnsi="Times New Roman" w:eastAsia="Times New Roman" w:cs="Times New Roman"/>
+        </w:rPr>
+      </w:r>
+      <w:r>
+        <w:rPr>
+          <w:rFonts w:ascii="Times New Roman" w:hAnsi="Times New Roman" w:cs="Times New Roman"/>
+        </w:rPr>
+      </w:r>
     </w:p>
     <w:p>
       <w:pPr>
-        <w:pStyle w:val="852"/>
+        <w:pStyle w:val="856"/>
         <w:numPr>
           <w:ilvl w:val="1"/>
           <w:numId w:val="3"/>
@@ -459,22 +766,42 @@
         <w:pBdr/>
         <w:spacing/>
         <w:ind/>
-        <w:rPr/>
+        <w:rPr>
+          <w:rFonts w:ascii="Times New Roman" w:hAnsi="Times New Roman" w:cs="Times New Roman"/>
+        </w:rPr>
       </w:pPr>
       <w:r>
+        <w:rPr>
+          <w:rFonts w:ascii="Times New Roman" w:hAnsi="Times New Roman" w:eastAsia="Times New Roman" w:cs="Times New Roman"/>
+        </w:rPr>
         <w:t xml:space="preserve">ted</w:t>
       </w:r>
       <w:r>
+        <w:rPr>
+          <w:rFonts w:ascii="Times New Roman" w:hAnsi="Times New Roman" w:eastAsia="Times New Roman" w:cs="Times New Roman"/>
+        </w:rPr>
         <w:t xml:space="preserve"> </w:t>
       </w:r>
       <w:r>
+        <w:rPr>
+          <w:rFonts w:ascii="Times New Roman" w:hAnsi="Times New Roman" w:eastAsia="Times New Roman" w:cs="Times New Roman"/>
+        </w:rPr>
         <w:t xml:space="preserve">list</w:t>
       </w:r>
-      <w:r/>
+      <w:r>
+        <w:rPr>
+          <w:rFonts w:ascii="Times New Roman" w:hAnsi="Times New Roman" w:eastAsia="Times New Roman" w:cs="Times New Roman"/>
+        </w:rPr>
+      </w:r>
+      <w:r>
+        <w:rPr>
+          <w:rFonts w:ascii="Times New Roman" w:hAnsi="Times New Roman" w:cs="Times New Roman"/>
+        </w:rPr>
+      </w:r>
     </w:p>
     <w:p>
       <w:pPr>
-        <w:pStyle w:val="852"/>
+        <w:pStyle w:val="856"/>
         <w:numPr>
           <w:ilvl w:val="2"/>
           <w:numId w:val="3"/>
@@ -482,16 +809,30 @@
         <w:pBdr/>
         <w:spacing/>
         <w:ind/>
-        <w:rPr/>
+        <w:rPr>
+          <w:rFonts w:ascii="Times New Roman" w:hAnsi="Times New Roman" w:cs="Times New Roman"/>
+        </w:rPr>
       </w:pPr>
       <w:r>
+        <w:rPr>
+          <w:rFonts w:ascii="Times New Roman" w:hAnsi="Times New Roman" w:eastAsia="Times New Roman" w:cs="Times New Roman"/>
+        </w:rPr>
         <w:t xml:space="preserve">dsadas</w:t>
       </w:r>
-      <w:r/>
+      <w:r>
+        <w:rPr>
+          <w:rFonts w:ascii="Times New Roman" w:hAnsi="Times New Roman" w:eastAsia="Times New Roman" w:cs="Times New Roman"/>
+        </w:rPr>
+      </w:r>
+      <w:r>
+        <w:rPr>
+          <w:rFonts w:ascii="Times New Roman" w:hAnsi="Times New Roman" w:cs="Times New Roman"/>
+        </w:rPr>
+      </w:r>
     </w:p>
     <w:p>
       <w:pPr>
-        <w:pStyle w:val="852"/>
+        <w:pStyle w:val="856"/>
         <w:numPr>
           <w:ilvl w:val="2"/>
           <w:numId w:val="3"/>
@@ -499,16 +840,30 @@
         <w:pBdr/>
         <w:spacing/>
         <w:ind/>
-        <w:rPr/>
+        <w:rPr>
+          <w:rFonts w:ascii="Times New Roman" w:hAnsi="Times New Roman" w:cs="Times New Roman"/>
+        </w:rPr>
       </w:pPr>
       <w:r>
+        <w:rPr>
+          <w:rFonts w:ascii="Times New Roman" w:hAnsi="Times New Roman" w:eastAsia="Times New Roman" w:cs="Times New Roman"/>
+        </w:rPr>
         <w:t xml:space="preserve">dsadsa</w:t>
       </w:r>
-      <w:r/>
+      <w:r>
+        <w:rPr>
+          <w:rFonts w:ascii="Times New Roman" w:hAnsi="Times New Roman" w:eastAsia="Times New Roman" w:cs="Times New Roman"/>
+        </w:rPr>
+      </w:r>
+      <w:r>
+        <w:rPr>
+          <w:rFonts w:ascii="Times New Roman" w:hAnsi="Times New Roman" w:cs="Times New Roman"/>
+        </w:rPr>
+      </w:r>
     </w:p>
     <w:p>
       <w:pPr>
-        <w:pStyle w:val="852"/>
+        <w:pStyle w:val="856"/>
         <w:numPr>
           <w:ilvl w:val="2"/>
           <w:numId w:val="3"/>
@@ -516,31 +871,69 @@
         <w:pBdr/>
         <w:spacing/>
         <w:ind/>
-        <w:rPr/>
+        <w:rPr>
+          <w:rFonts w:ascii="Times New Roman" w:hAnsi="Times New Roman" w:cs="Times New Roman"/>
+        </w:rPr>
       </w:pPr>
       <w:r>
+        <w:rPr>
+          <w:rFonts w:ascii="Times New Roman" w:hAnsi="Times New Roman" w:eastAsia="Times New Roman" w:cs="Times New Roman"/>
+        </w:rPr>
         <w:t xml:space="preserve">With</w:t>
       </w:r>
       <w:r>
+        <w:rPr>
+          <w:rFonts w:ascii="Times New Roman" w:hAnsi="Times New Roman" w:eastAsia="Times New Roman" w:cs="Times New Roman"/>
+        </w:rPr>
         <w:t xml:space="preserve"> a </w:t>
       </w:r>
       <w:r>
+        <w:rPr>
+          <w:rFonts w:ascii="Times New Roman" w:hAnsi="Times New Roman" w:eastAsia="Times New Roman" w:cs="Times New Roman"/>
+        </w:rPr>
         <w:t xml:space="preserve">secundary</w:t>
       </w:r>
       <w:r>
+        <w:rPr>
+          <w:rFonts w:ascii="Times New Roman" w:hAnsi="Times New Roman" w:eastAsia="Times New Roman" w:cs="Times New Roman"/>
+        </w:rPr>
         <w:t xml:space="preserve"> vale</w:t>
       </w:r>
-      <w:r/>
+      <w:r>
+        <w:rPr>
+          <w:rFonts w:ascii="Times New Roman" w:hAnsi="Times New Roman" w:eastAsia="Times New Roman" w:cs="Times New Roman"/>
+        </w:rPr>
+      </w:r>
+      <w:r>
+        <w:rPr>
+          <w:rFonts w:ascii="Times New Roman" w:hAnsi="Times New Roman" w:cs="Times New Roman"/>
+        </w:rPr>
+      </w:r>
     </w:p>
     <w:p>
       <w:pPr>
         <w:pBdr/>
         <w:spacing/>
         <w:ind/>
-        <w:rPr/>
-      </w:pPr>
-      <w:r/>
-      <w:r/>
+        <w:rPr>
+          <w:rFonts w:ascii="Times New Roman" w:hAnsi="Times New Roman" w:cs="Times New Roman"/>
+        </w:rPr>
+      </w:pPr>
+      <w:r>
+        <w:rPr>
+          <w:rFonts w:ascii="Times New Roman" w:hAnsi="Times New Roman" w:eastAsia="Times New Roman" w:cs="Times New Roman"/>
+        </w:rPr>
+      </w:r>
+      <w:r>
+        <w:rPr>
+          <w:rFonts w:ascii="Times New Roman" w:hAnsi="Times New Roman" w:eastAsia="Times New Roman" w:cs="Times New Roman"/>
+        </w:rPr>
+      </w:r>
+      <w:r>
+        <w:rPr>
+          <w:rFonts w:ascii="Times New Roman" w:hAnsi="Times New Roman" w:cs="Times New Roman"/>
+        </w:rPr>
+      </w:r>
     </w:p>
     <w:p>
       <w:pPr>
@@ -548,68 +941,396 @@
         <w:spacing/>
         <w:ind/>
         <w:jc w:val="center"/>
-        <w:rPr/>
+        <w:rPr>
+          <w:rFonts w:ascii="Times New Roman" w:hAnsi="Times New Roman" w:cs="Times New Roman"/>
+        </w:rPr>
       </w:pPr>
       <w:r>
+        <w:rPr>
+          <w:rFonts w:ascii="Times New Roman" w:hAnsi="Times New Roman" w:eastAsia="Times New Roman" w:cs="Times New Roman"/>
+        </w:rPr>
         <w:t xml:space="preserve">And</w:t>
       </w:r>
       <w:r>
+        <w:rPr>
+          <w:rFonts w:ascii="Times New Roman" w:hAnsi="Times New Roman" w:eastAsia="Times New Roman" w:cs="Times New Roman"/>
+        </w:rPr>
         <w:t xml:space="preserve"> </w:t>
       </w:r>
       <w:hyperlink r:id="rId9" w:tooltip="https://www.google.com" w:history="1">
         <w:r>
           <w:rPr>
-            <w:rStyle w:val="806"/>
+            <w:rStyle w:val="810"/>
+            <w:rFonts w:ascii="Times New Roman" w:hAnsi="Times New Roman" w:eastAsia="Times New Roman" w:cs="Times New Roman"/>
           </w:rPr>
           <w:t xml:space="preserve">this</w:t>
         </w:r>
         <w:r>
           <w:rPr>
-            <w:rStyle w:val="806"/>
+            <w:rStyle w:val="810"/>
+            <w:rFonts w:ascii="Times New Roman" w:hAnsi="Times New Roman" w:eastAsia="Times New Roman" w:cs="Times New Roman"/>
           </w:rPr>
           <w:t xml:space="preserve"> </w:t>
         </w:r>
         <w:r>
           <w:rPr>
-            <w:rStyle w:val="806"/>
+            <w:rStyle w:val="810"/>
+            <w:rFonts w:ascii="Times New Roman" w:hAnsi="Times New Roman" w:eastAsia="Times New Roman" w:cs="Times New Roman"/>
           </w:rPr>
         </w:r>
       </w:hyperlink>
       <w:r>
+        <w:rPr>
+          <w:rFonts w:ascii="Times New Roman" w:hAnsi="Times New Roman" w:eastAsia="Times New Roman" w:cs="Times New Roman"/>
+        </w:rPr>
         <w:t xml:space="preserve">is</w:t>
       </w:r>
       <w:r>
+        <w:rPr>
+          <w:rFonts w:ascii="Times New Roman" w:hAnsi="Times New Roman" w:eastAsia="Times New Roman" w:cs="Times New Roman"/>
+        </w:rPr>
         <w:t xml:space="preserve"> a </w:t>
       </w:r>
       <w:r>
+        <w:rPr>
+          <w:rFonts w:ascii="Times New Roman" w:hAnsi="Times New Roman" w:eastAsia="Times New Roman" w:cs="Times New Roman"/>
+        </w:rPr>
         <w:t xml:space="preserve">image</w:t>
       </w:r>
       <w:r>
+        <w:rPr>
+          <w:rFonts w:ascii="Times New Roman" w:hAnsi="Times New Roman" w:eastAsia="Times New Roman" w:cs="Times New Roman"/>
+        </w:rPr>
         <w:t xml:space="preserve">:</w:t>
       </w:r>
-      <w:r/>
+      <w:r>
+        <w:rPr>
+          <w:rFonts w:ascii="Times New Roman" w:hAnsi="Times New Roman" w:eastAsia="Times New Roman" w:cs="Times New Roman"/>
+        </w:rPr>
+      </w:r>
+      <w:r>
+        <w:rPr>
+          <w:rFonts w:ascii="Times New Roman" w:hAnsi="Times New Roman" w:cs="Times New Roman"/>
+        </w:rPr>
+      </w:r>
     </w:p>
     <w:p>
       <w:pPr>
         <w:pBdr/>
         <w:spacing/>
         <w:ind/>
-        <w:rPr/>
-      </w:pPr>
-      <w:r/>
-      <w:r/>
+        <w:rPr>
+          <w:rFonts w:ascii="Times New Roman" w:hAnsi="Times New Roman" w:cs="Times New Roman"/>
+        </w:rPr>
+      </w:pPr>
+      <w:r>
+        <w:rPr>
+          <w:rFonts w:ascii="Times New Roman" w:hAnsi="Times New Roman" w:eastAsia="Times New Roman" w:cs="Times New Roman"/>
+        </w:rPr>
+      </w:r>
+      <w:r>
+        <w:rPr>
+          <w:rFonts w:ascii="Times New Roman" w:hAnsi="Times New Roman" w:eastAsia="Times New Roman" w:cs="Times New Roman"/>
+        </w:rPr>
+      </w:r>
+      <w:r>
+        <w:rPr>
+          <w:rFonts w:ascii="Times New Roman" w:hAnsi="Times New Roman" w:cs="Times New Roman"/>
+        </w:rPr>
+      </w:r>
     </w:p>
     <w:p>
       <w:pPr>
         <w:pBdr/>
         <w:spacing w:line="240" w:lineRule="auto"/>
         <w:ind/>
+        <w:rPr>
+          <w:rFonts w:ascii="Times New Roman" w:hAnsi="Times New Roman" w:cs="Times New Roman"/>
+          <w:highlight w:val="none"/>
+        </w:rPr>
+      </w:pPr>
+      <w:r>
+        <w:rPr>
+          <w:rFonts w:ascii="Times New Roman" w:hAnsi="Times New Roman" w:eastAsia="Times New Roman" w:cs="Times New Roman"/>
+        </w:rPr>
+        <w:t xml:space="preserve">Spacing 1.0</w:t>
+      </w:r>
+      <w:r>
+        <w:rPr>
+          <w:rFonts w:ascii="Times New Roman" w:hAnsi="Times New Roman" w:cs="Times New Roman"/>
+          <w:highlight w:val="none"/>
+        </w:rPr>
+      </w:r>
+      <w:r>
+        <w:rPr>
+          <w:rFonts w:ascii="Times New Roman" w:hAnsi="Times New Roman" w:cs="Times New Roman"/>
+          <w:highlight w:val="none"/>
+        </w:rPr>
+      </w:r>
+    </w:p>
+    <w:p>
+      <w:pPr>
+        <w:pBdr/>
+        <w:spacing w:line="360" w:lineRule="auto"/>
+        <w:ind/>
+        <w:rPr>
+          <w:rFonts w:ascii="Times New Roman" w:hAnsi="Times New Roman" w:cs="Times New Roman"/>
+          <w:highlight w:val="none"/>
+        </w:rPr>
+      </w:pPr>
+      <w:r>
+        <w:rPr>
+          <w:rFonts w:ascii="Times New Roman" w:hAnsi="Times New Roman" w:eastAsia="Times New Roman" w:cs="Times New Roman"/>
+          <w:highlight w:val="none"/>
+        </w:rPr>
+        <w:t xml:space="preserve">Spacing 1.5</w:t>
+      </w:r>
+      <w:r>
+        <w:rPr>
+          <w:rFonts w:ascii="Times New Roman" w:hAnsi="Times New Roman" w:cs="Times New Roman"/>
+          <w:highlight w:val="none"/>
+        </w:rPr>
+      </w:r>
+      <w:r>
+        <w:rPr>
+          <w:rFonts w:ascii="Times New Roman" w:hAnsi="Times New Roman" w:cs="Times New Roman"/>
+          <w:highlight w:val="none"/>
+        </w:rPr>
+      </w:r>
+    </w:p>
+    <w:p>
+      <w:pPr>
+        <w:pBdr/>
+        <w:spacing w:line="480" w:lineRule="auto"/>
+        <w:ind/>
+        <w:rPr>
+          <w:rFonts w:ascii="Times New Roman" w:hAnsi="Times New Roman" w:cs="Times New Roman"/>
+        </w:rPr>
+      </w:pPr>
+      <w:r>
+        <w:rPr>
+          <w:rFonts w:ascii="Times New Roman" w:hAnsi="Times New Roman" w:eastAsia="Times New Roman" w:cs="Times New Roman"/>
+          <w:highlight w:val="none"/>
+        </w:rPr>
+        <w:t xml:space="preserve">Spacing 2.0</w:t>
+      </w:r>
+      <w:r>
+        <w:rPr>
+          <w:rFonts w:ascii="Times New Roman" w:hAnsi="Times New Roman" w:eastAsia="Times New Roman" w:cs="Times New Roman"/>
+        </w:rPr>
+      </w:r>
+      <w:r>
+        <w:rPr>
+          <w:rFonts w:ascii="Times New Roman" w:hAnsi="Times New Roman" w:cs="Times New Roman"/>
+        </w:rPr>
+      </w:r>
+    </w:p>
+    <w:p>
+      <w:pPr>
+        <w:pageBreakBefore w:val="false"/>
+        <w:suppressLineNumbers w:val="false"/>
+        <w:pBdr>
+          <w:top w:val="none" w:color="000000" w:sz="4" w:space="6"/>
+          <w:left w:val="single" w:color="bf4f15" w:themeColor="accent2" w:themeShade="BF" w:sz="8" w:space="6"/>
+          <w:bottom w:val="none" w:color="000000" w:sz="4" w:space="6"/>
+          <w:right w:val="none" w:color="000000" w:sz="8" w:space="0"/>
+          <w:between w:val="none" w:color="000000" w:sz="4" w:space="6"/>
+        </w:pBdr>
+        <w:shd w:val="clear" w:color="d9d9d9" w:themeColor="background1" w:themeShade="D9" w:fill="d9d9d9"/>
+        <w:spacing w:after="0" w:before="0" w:line="283" w:lineRule="exact"/>
+        <w:ind/>
+        <w:contextualSpacing w:val="false"/>
+        <w:jc w:val="left"/>
+        <w:rPr>
+          <w:strike w:val="0"/>
+          <w:spacing w:val="0"/>
+          <w:position w:val="0"/>
+          <w:highlight w:val="none"/>
+          <w:vertAlign w:val="baseline"/>
+          <w14:ligatures w14:val="standardContextual"/>
+        </w:rPr>
+      </w:pPr>
+      <w:r>
+        <w:rPr>
+          <w:strike w:val="0"/>
+          <w:spacing w:val="0"/>
+          <w:position w:val="0"/>
+          <w:highlight w:val="none"/>
+          <w:vertAlign w:val="baseline"/>
+          <w14:ligatures w14:val="standardContextual"/>
+        </w:rPr>
+      </w:r>
+      <w:r>
+        <w:rPr>
+          <w:strike w:val="0"/>
+          <w:spacing w:val="0"/>
+          <w:position w:val="0"/>
+          <w:highlight w:val="none"/>
+          <w:vertAlign w:val="baseline"/>
+          <w14:ligatures w14:val="standardContextual"/>
+        </w:rPr>
+        <w:t xml:space="preserve">Dsadsa dkasdajh dasdsadsa dsaknsda ksdakjsda kjsda jksad kjsda kjsad akjsd sakjd sakjdkjsda sdaksadkjasdkja sdkja dkjad kjad kjad kjad kjads </w:t>
+      </w:r>
+      <w:r>
+        <w:rPr>
+          <w:strike w:val="0"/>
+          <w:spacing w:val="0"/>
+          <w:position w:val="0"/>
+          <w:highlight w:val="none"/>
+          <w:vertAlign w:val="baseline"/>
+          <w14:ligatures w14:val="standardContextual"/>
+        </w:rPr>
+        <w:t xml:space="preserve">kjasddakjsdajskdaskdajdaskjasdkj</w:t>
+      </w:r>
+      <w:r>
+        <w:rPr>
+          <w:strike w:val="0"/>
+          <w:spacing w:val="0"/>
+          <w:position w:val="0"/>
+          <w:highlight w:val="none"/>
+          <w:vertAlign w:val="baseline"/>
+          <w14:ligatures w14:val="standardContextual"/>
+        </w:rPr>
+      </w:r>
+      <w:r>
+        <w:rPr>
+          <w:strike w:val="0"/>
+          <w:spacing w:val="0"/>
+          <w:position w:val="0"/>
+          <w:highlight w:val="none"/>
+          <w:vertAlign w:val="baseline"/>
+          <w14:ligatures w14:val="standardContextual"/>
+        </w:rPr>
+      </w:r>
+    </w:p>
+    <w:p>
+      <w:pPr>
+        <w:pageBreakBefore w:val="false"/>
+        <w:suppressLineNumbers w:val="false"/>
+        <w:pBdr>
+          <w:top w:val="none" w:color="000000" w:sz="4" w:space="6"/>
+          <w:left w:val="single" w:color="bf4f15" w:themeColor="accent2" w:themeShade="BF" w:sz="8" w:space="6"/>
+          <w:bottom w:val="none" w:color="000000" w:sz="4" w:space="6"/>
+          <w:right w:val="none" w:color="000000" w:sz="8" w:space="0"/>
+          <w:between w:val="none" w:color="000000" w:sz="4" w:space="6"/>
+        </w:pBdr>
+        <w:shd w:val="clear" w:color="d9d9d9" w:themeColor="background1" w:themeShade="D9" w:fill="d9d9d9"/>
+        <w:spacing w:after="0" w:before="0" w:line="283" w:lineRule="exact"/>
+        <w:ind/>
+        <w:contextualSpacing w:val="false"/>
+        <w:jc w:val="left"/>
+        <w:rPr>
+          <w:strike w:val="0"/>
+          <w:spacing w:val="0"/>
+          <w:position w:val="0"/>
+          <w:highlight w:val="none"/>
+          <w:vertAlign w:val="baseline"/>
+          <w14:ligatures w14:val="standardContextual"/>
+        </w:rPr>
+      </w:pPr>
+      <w:r>
+        <w:rPr>
+          <w:strike w:val="0"/>
+          <w:spacing w:val="0"/>
+          <w:position w:val="0"/>
+          <w:highlight w:val="none"/>
+          <w:vertAlign w:val="baseline"/>
+          <w14:ligatures w14:val="standardContextual"/>
+        </w:rPr>
+        <w:t xml:space="preserve">Dsadsadsaasd</w:t>
+      </w:r>
+      <w:r>
+        <w:rPr>
+          <w:strike w:val="0"/>
+          <w:spacing w:val="0"/>
+          <w:position w:val="0"/>
+          <w:highlight w:val="none"/>
+          <w:vertAlign w:val="baseline"/>
+          <w14:ligatures w14:val="standardContextual"/>
+        </w:rPr>
+      </w:r>
+      <w:r>
+        <w:rPr>
+          <w:strike w:val="0"/>
+          <w:spacing w:val="0"/>
+          <w:position w:val="0"/>
+          <w:highlight w:val="none"/>
+          <w:vertAlign w:val="baseline"/>
+          <w14:ligatures w14:val="standardContextual"/>
+        </w:rPr>
+      </w:r>
+    </w:p>
+    <w:p>
+      <w:pPr>
+        <w:pageBreakBefore w:val="false"/>
+        <w:suppressLineNumbers w:val="false"/>
+        <w:pBdr>
+          <w:top w:val="none" w:color="000000" w:sz="4" w:space="6"/>
+          <w:left w:val="single" w:color="bf4f15" w:themeColor="accent2" w:themeShade="BF" w:sz="8" w:space="6"/>
+          <w:bottom w:val="none" w:color="000000" w:sz="4" w:space="6"/>
+          <w:right w:val="none" w:color="000000" w:sz="8" w:space="0"/>
+          <w:between w:val="none" w:color="000000" w:sz="4" w:space="6"/>
+        </w:pBdr>
+        <w:shd w:val="clear" w:color="d9d9d9" w:themeColor="background1" w:themeShade="D9" w:fill="d9d9d9"/>
+        <w:spacing w:after="0" w:before="0" w:line="283" w:lineRule="exact"/>
+        <w:ind/>
+        <w:contextualSpacing w:val="false"/>
+        <w:jc w:val="left"/>
+        <w:rPr>
+          <w:strike w:val="0"/>
+          <w:spacing w:val="0"/>
+          <w:position w:val="0"/>
+          <w:highlight w:val="none"/>
+          <w:vertAlign w:val="baseline"/>
+          <w14:ligatures w14:val="standardContextual"/>
+        </w:rPr>
+      </w:pPr>
+      <w:r>
+        <w:rPr>
+          <w:strike w:val="0"/>
+          <w:spacing w:val="0"/>
+          <w:position w:val="0"/>
+          <w:highlight w:val="none"/>
+          <w:vertAlign w:val="baseline"/>
+          <w14:ligatures w14:val="standardContextual"/>
+        </w:rPr>
+        <w:t xml:space="preserve">asdasdasdasdsda</w:t>
+      </w:r>
+      <w:r>
+        <w:rPr>
+          <w:strike w:val="0"/>
+          <w:spacing w:val="0"/>
+          <w:position w:val="0"/>
+          <w:highlight w:val="none"/>
+          <w:vertAlign w:val="baseline"/>
+          <w14:ligatures w14:val="standardContextual"/>
+        </w:rPr>
+      </w:r>
+      <w:r>
+        <w:rPr>
+          <w:strike w:val="0"/>
+          <w:spacing w:val="0"/>
+          <w:position w:val="0"/>
+          <w:highlight w:val="none"/>
+          <w:vertAlign w:val="baseline"/>
+          <w14:ligatures w14:val="standardContextual"/>
+        </w:rPr>
+      </w:r>
+    </w:p>
+    <w:p>
+      <w:pPr>
+        <w:pBdr/>
+        <w:spacing/>
+        <w:ind/>
+        <w:jc w:val="left"/>
         <w:rPr>
           <w:highlight w:val="none"/>
         </w:rPr>
       </w:pPr>
       <w:r>
-        <w:t xml:space="preserve">Spacing 1.0</w:t>
+        <w:rPr>
+          <w:highlight w:val="none"/>
+        </w:rPr>
       </w:r>
       <w:r>
         <w:rPr>
@@ -625,56 +1346,12 @@
     <w:p>
       <w:pPr>
         <w:pBdr/>
-        <w:spacing w:line="360" w:lineRule="auto"/>
-        <w:ind/>
+        <w:spacing/>
+        <w:ind/>
+        <w:jc w:val="left"/>
         <w:rPr>
           <w:highlight w:val="none"/>
         </w:rPr>
-      </w:pPr>
-      <w:r>
-        <w:rPr>
-          <w:highlight w:val="none"/>
-        </w:rPr>
-        <w:t xml:space="preserve">Spacing 1.5</w:t>
-      </w:r>
-      <w:r>
-        <w:rPr>
-          <w:highlight w:val="none"/>
-        </w:rPr>
-      </w:r>
-      <w:r>
-        <w:rPr>
-          <w:highlight w:val="none"/>
-        </w:rPr>
-      </w:r>
-    </w:p>
-    <w:p>
-      <w:pPr>
-        <w:pBdr/>
-        <w:spacing w:line="480" w:lineRule="auto"/>
-        <w:ind/>
-        <w:rPr/>
-      </w:pPr>
-      <w:r>
-        <w:rPr>
-          <w:highlight w:val="none"/>
-        </w:rPr>
-        <w:t xml:space="preserve">Spacing 2.0</w:t>
-      </w:r>
-      <w:r>
-        <w:rPr>
-          <w:highlight w:val="none"/>
-        </w:rPr>
-      </w:r>
-      <w:r/>
-    </w:p>
-    <w:p>
-      <w:pPr>
-        <w:pBdr/>
-        <w:spacing/>
-        <w:ind/>
-        <w:jc w:val="center"/>
-        <w:rPr/>
       </w:pPr>
       <w:r>
         <mc:AlternateContent>
@@ -754,17 +1431,11 @@
           </mc:Fallback>
         </mc:AlternateContent>
       </w:r>
-      <w:r/>
-    </w:p>
-    <w:p>
-      <w:pPr>
-        <w:pBdr/>
-        <w:spacing/>
-        <w:ind/>
-        <w:rPr/>
-      </w:pPr>
-      <w:r/>
-      <w:r/>
+      <w:r>
+        <w:rPr>
+          <w:highlight w:val="none"/>
+        </w:rPr>
+      </w:r>
     </w:p>
     <w:sectPr>
       <w:footnotePr/>
@@ -772,7 +1443,10 @@
       <w:type w:val="nextPage"/>
       <w:pgSz w:h="16838" w:orient="portrait" w:w="11906"/>
       <w:pgMar w:top="1417" w:right="1701" w:bottom="1417" w:left="1701" w:header="720" w:footer="720" w:gutter="0"/>
-      <w:cols w:num="1" w:sep="0" w:space="720" w:equalWidth="1"/>
+      <w:cols w:num="1" w:sep="0" w:space="709" w:equalWidth="1">
+        <w:col w:w="5433" w:space="709"/>
+        <w:col w:w="2362" w:space="0"/>
+      </w:cols>
     </w:sectPr>
   </w:body>
 </w:document>
@@ -1266,6 +1940,280 @@
       <w:suff w:val="tab"/>
     </w:lvl>
   </w:abstractNum>
+  <w:abstractNum w:abstractNumId="3">
+    <w:lvl w:ilvl="0">
+      <w:isLgl w:val="false"/>
+      <w:lvlJc w:val="left"/>
+      <w:lvlText w:val=""/>
+      <w:numFmt w:val="bullet"/>
+      <w:pPr>
+        <w:pBdr/>
+        <w:spacing/>
+        <w:ind w:hanging="360" w:left="720"/>
+      </w:pPr>
+      <w:rPr>
+        <w:rFonts w:hint="default" w:ascii="Symbol" w:hAnsi="Symbol"/>
+      </w:rPr>
+      <w:start w:val="1"/>
+      <w:suff w:val="tab"/>
+    </w:lvl>
+    <w:lvl w:ilvl="1">
+      <w:isLgl w:val="false"/>
+      <w:lvlJc w:val="left"/>
+      <w:lvlText w:val="o"/>
+      <w:numFmt w:val="bullet"/>
+      <w:pPr>
+        <w:pBdr/>
+        <w:spacing/>
+        <w:ind w:hanging="360" w:left="1440"/>
+      </w:pPr>
+      <w:rPr>
+        <w:rFonts w:hint="default" w:ascii="Courier New" w:hAnsi="Courier New" w:cs="Courier New"/>
+      </w:rPr>
+      <w:start w:val="1"/>
+      <w:suff w:val="tab"/>
+    </w:lvl>
+    <w:lvl w:ilvl="2">
+      <w:isLgl w:val="false"/>
+      <w:lvlJc w:val="left"/>
+      <w:lvlText w:val=""/>
+      <w:numFmt w:val="bullet"/>
+      <w:pPr>
+        <w:pBdr/>
+        <w:spacing/>
+        <w:ind w:hanging="360" w:left="2160"/>
+      </w:pPr>
+      <w:rPr>
+        <w:rFonts w:hint="default" w:ascii="Wingdings" w:hAnsi="Wingdings"/>
+      </w:rPr>
+      <w:start w:val="1"/>
+      <w:suff w:val="tab"/>
+    </w:lvl>
+    <w:lvl w:ilvl="3">
+      <w:isLgl w:val="false"/>
+      <w:lvlJc w:val="left"/>
+      <w:lvlText w:val=""/>
+      <w:numFmt w:val="bullet"/>
+      <w:pPr>
+        <w:pBdr/>
+        <w:spacing/>
+        <w:ind w:hanging="360" w:left="2880"/>
+      </w:pPr>
+      <w:rPr>
+        <w:rFonts w:hint="default" w:ascii="Symbol" w:hAnsi="Symbol"/>
+      </w:rPr>
+      <w:start w:val="1"/>
+      <w:suff w:val="tab"/>
+    </w:lvl>
+    <w:lvl w:ilvl="4">
+      <w:isLgl w:val="false"/>
+      <w:lvlJc w:val="left"/>
+      <w:lvlText w:val="o"/>
+      <w:numFmt w:val="bullet"/>
+      <w:pPr>
+        <w:pBdr/>
+        <w:spacing/>
+        <w:ind w:hanging="360" w:left="3600"/>
+      </w:pPr>
+      <w:rPr>
+        <w:rFonts w:hint="default" w:ascii="Courier New" w:hAnsi="Courier New" w:cs="Courier New"/>
+      </w:rPr>
+      <w:start w:val="1"/>
+      <w:suff w:val="tab"/>
+    </w:lvl>
+    <w:lvl w:ilvl="5">
+      <w:isLgl w:val="false"/>
+      <w:lvlJc w:val="left"/>
+      <w:lvlText w:val=""/>
+      <w:numFmt w:val="bullet"/>
+      <w:pPr>
+        <w:pBdr/>
+        <w:spacing/>
+        <w:ind w:hanging="360" w:left="4320"/>
+      </w:pPr>
+      <w:rPr>
+        <w:rFonts w:hint="default" w:ascii="Wingdings" w:hAnsi="Wingdings"/>
+      </w:rPr>
+      <w:start w:val="1"/>
+      <w:suff w:val="tab"/>
+    </w:lvl>
+    <w:lvl w:ilvl="6">
+      <w:isLgl w:val="false"/>
+      <w:lvlJc w:val="left"/>
+      <w:lvlText w:val=""/>
+      <w:numFmt w:val="bullet"/>
+      <w:pPr>
+        <w:pBdr/>
+        <w:spacing/>
+        <w:ind w:hanging="360" w:left="5040"/>
+      </w:pPr>
+      <w:rPr>
+        <w:rFonts w:hint="default" w:ascii="Symbol" w:hAnsi="Symbol"/>
+      </w:rPr>
+      <w:start w:val="1"/>
+      <w:suff w:val="tab"/>
+    </w:lvl>
+    <w:lvl w:ilvl="7">
+      <w:isLgl w:val="false"/>
+      <w:lvlJc w:val="left"/>
+      <w:lvlText w:val="o"/>
+      <w:numFmt w:val="bullet"/>
+      <w:pPr>
+        <w:pBdr/>
+        <w:spacing/>
+        <w:ind w:hanging="360" w:left="5760"/>
+      </w:pPr>
+      <w:rPr>
+        <w:rFonts w:hint="default" w:ascii="Courier New" w:hAnsi="Courier New" w:cs="Courier New"/>
+      </w:rPr>
+      <w:start w:val="1"/>
+      <w:suff w:val="tab"/>
+    </w:lvl>
+    <w:lvl w:ilvl="8">
+      <w:isLgl w:val="false"/>
+      <w:lvlJc w:val="left"/>
+      <w:lvlText w:val=""/>
+      <w:numFmt w:val="bullet"/>
+      <w:pPr>
+        <w:pBdr/>
+        <w:spacing/>
+        <w:ind w:hanging="360" w:left="6480"/>
+      </w:pPr>
+      <w:rPr>
+        <w:rFonts w:hint="default" w:ascii="Wingdings" w:hAnsi="Wingdings"/>
+      </w:rPr>
+      <w:start w:val="1"/>
+      <w:suff w:val="tab"/>
+    </w:lvl>
+  </w:abstractNum>
+  <w:abstractNum w:abstractNumId="4">
+    <w:lvl w:ilvl="0">
+      <w:isLgl w:val="false"/>
+      <w:lvlJc w:val="left"/>
+      <w:lvlText w:val="%1."/>
+      <w:numFmt w:val="decimal"/>
+      <w:pPr>
+        <w:pBdr/>
+        <w:spacing/>
+        <w:ind w:hanging="360" w:left="720"/>
+      </w:pPr>
+      <w:rPr/>
+      <w:start w:val="1"/>
+      <w:suff w:val="tab"/>
+    </w:lvl>
+    <w:lvl w:ilvl="1">
+      <w:isLgl w:val="false"/>
+      <w:lvlJc w:val="left"/>
+      <w:lvlText w:val="%2."/>
+      <w:numFmt w:val="lowerLetter"/>
+      <w:pPr>
+        <w:pBdr/>
+        <w:spacing/>
+        <w:ind w:hanging="360" w:left="1440"/>
+      </w:pPr>
+      <w:rPr/>
+      <w:start w:val="1"/>
+      <w:suff w:val="tab"/>
+    </w:lvl>
+    <w:lvl w:ilvl="2">
+      <w:isLgl w:val="false"/>
+      <w:lvlJc w:val="right"/>
+      <w:lvlText w:val="%3."/>
+      <w:numFmt w:val="lowerRoman"/>
+      <w:pPr>
+        <w:pBdr/>
+        <w:spacing/>
+        <w:ind w:hanging="180" w:left="2160"/>
+      </w:pPr>
+      <w:rPr/>
+      <w:start w:val="1"/>
+      <w:suff w:val="tab"/>
+    </w:lvl>
+    <w:lvl w:ilvl="3">
+      <w:isLgl w:val="false"/>
+      <w:lvlJc w:val="left"/>
+      <w:lvlText w:val="%4."/>
+      <w:numFmt w:val="decimal"/>
+      <w:pPr>
+        <w:pBdr/>
+        <w:spacing/>
+        <w:ind w:hanging="360" w:left="2880"/>
+      </w:pPr>
+      <w:rPr/>
+      <w:start w:val="1"/>
+      <w:suff w:val="tab"/>
+    </w:lvl>
+    <w:lvl w:ilvl="4">
+      <w:isLgl w:val="false"/>
+      <w:lvlJc w:val="left"/>
+      <w:lvlText w:val="%5."/>
+      <w:numFmt w:val="lowerLetter"/>
+      <w:pPr>
+        <w:pBdr/>
+        <w:spacing/>
+        <w:ind w:hanging="360" w:left="3600"/>
+      </w:pPr>
+      <w:rPr/>
+      <w:start w:val="1"/>
+      <w:suff w:val="tab"/>
+    </w:lvl>
+    <w:lvl w:ilvl="5">
+      <w:isLgl w:val="false"/>
+      <w:lvlJc w:val="right"/>
+      <w:lvlText w:val="%6."/>
+      <w:numFmt w:val="lowerRoman"/>
+      <w:pPr>
+        <w:pBdr/>
+        <w:spacing/>
+        <w:ind w:hanging="180" w:left="4320"/>
+      </w:pPr>
+      <w:rPr/>
+      <w:start w:val="1"/>
+      <w:suff w:val="tab"/>
+    </w:lvl>
+    <w:lvl w:ilvl="6">
+      <w:isLgl w:val="false"/>
+      <w:lvlJc w:val="left"/>
+      <w:lvlText w:val="%7."/>
+      <w:numFmt w:val="decimal"/>
+      <w:pPr>
+        <w:pBdr/>
+        <w:spacing/>
+        <w:ind w:hanging="360" w:left="5040"/>
+      </w:pPr>
+      <w:rPr/>
+      <w:start w:val="1"/>
+      <w:suff w:val="tab"/>
+    </w:lvl>
+    <w:lvl w:ilvl="7">
+      <w:isLgl w:val="false"/>
+      <w:lvlJc w:val="left"/>
+      <w:lvlText w:val="%8."/>
+      <w:numFmt w:val="lowerLetter"/>
+      <w:pPr>
+        <w:pBdr/>
+        <w:spacing/>
+        <w:ind w:hanging="360" w:left="5760"/>
+      </w:pPr>
+      <w:rPr/>
+      <w:start w:val="1"/>
+      <w:suff w:val="tab"/>
+    </w:lvl>
+    <w:lvl w:ilvl="8">
+      <w:isLgl w:val="false"/>
+      <w:lvlJc w:val="right"/>
+      <w:lvlText w:val="%9."/>
+      <w:numFmt w:val="lowerRoman"/>
+      <w:pPr>
+        <w:pBdr/>
+        <w:spacing/>
+        <w:ind w:hanging="180" w:left="6480"/>
+      </w:pPr>
+      <w:rPr/>
+      <w:start w:val="1"/>
+      <w:suff w:val="tab"/>
+    </w:lvl>
+  </w:abstractNum>
   <w:num w:numId="1">
     <w:abstractNumId w:val="0"/>
   </w:num>
@@ -1274,6 +2222,12 @@
   </w:num>
   <w:num w:numId="3">
     <w:abstractNumId w:val="1"/>
+  </w:num>
+  <w:num w:numId="4">
+    <w:abstractNumId w:val="3"/>
+  </w:num>
+  <w:num w:numId="5">
+    <w:abstractNumId w:val="4"/>
   </w:num>
 </w:numbering>
 </file>
@@ -1437,10 +2391,10 @@
     <w:lsdException w:name="Bibliography" w:uiPriority="37"/>
     <w:lsdException w:name="TOC Heading" w:uiPriority="39" w:qFormat="1"/>
   </w:latentStyles>
-  <w:style w:type="character" w:styleId="660">
+  <w:style w:type="character" w:styleId="664">
     <w:name w:val="Heading 1 Char"/>
-    <w:basedOn w:val="834"/>
-    <w:link w:val="825"/>
+    <w:basedOn w:val="838"/>
+    <w:link w:val="829"/>
     <w:uiPriority w:val="9"/>
     <w:pPr>
       <w:pBdr/>
@@ -1453,10 +2407,10 @@
       <w:szCs w:val="40"/>
     </w:rPr>
   </w:style>
-  <w:style w:type="character" w:styleId="661">
+  <w:style w:type="character" w:styleId="665">
     <w:name w:val="Heading 2 Char"/>
-    <w:basedOn w:val="834"/>
-    <w:link w:val="826"/>
+    <w:basedOn w:val="838"/>
+    <w:link w:val="830"/>
     <w:uiPriority w:val="9"/>
     <w:pPr>
       <w:pBdr/>
@@ -1468,10 +2422,10 @@
       <w:sz w:val="34"/>
     </w:rPr>
   </w:style>
-  <w:style w:type="character" w:styleId="662">
+  <w:style w:type="character" w:styleId="666">
     <w:name w:val="Heading 3 Char"/>
-    <w:basedOn w:val="834"/>
-    <w:link w:val="827"/>
+    <w:basedOn w:val="838"/>
+    <w:link w:val="831"/>
     <w:uiPriority w:val="9"/>
     <w:pPr>
       <w:pBdr/>
@@ -1484,10 +2438,10 @@
       <w:szCs w:val="30"/>
     </w:rPr>
   </w:style>
-  <w:style w:type="character" w:styleId="663">
+  <w:style w:type="character" w:styleId="667">
     <w:name w:val="Heading 4 Char"/>
-    <w:basedOn w:val="834"/>
-    <w:link w:val="828"/>
+    <w:basedOn w:val="838"/>
+    <w:link w:val="832"/>
     <w:uiPriority w:val="9"/>
     <w:pPr>
       <w:pBdr/>
@@ -1502,10 +2456,10 @@
       <w:szCs w:val="26"/>
     </w:rPr>
   </w:style>
-  <w:style w:type="character" w:styleId="664">
+  <w:style w:type="character" w:styleId="668">
     <w:name w:val="Heading 5 Char"/>
-    <w:basedOn w:val="834"/>
-    <w:link w:val="829"/>
+    <w:basedOn w:val="838"/>
+    <w:link w:val="833"/>
     <w:uiPriority w:val="9"/>
     <w:pPr>
       <w:pBdr/>
@@ -1520,10 +2474,10 @@
       <w:szCs w:val="24"/>
     </w:rPr>
   </w:style>
-  <w:style w:type="character" w:styleId="665">
+  <w:style w:type="character" w:styleId="669">
     <w:name w:val="Heading 6 Char"/>
-    <w:basedOn w:val="834"/>
-    <w:link w:val="830"/>
+    <w:basedOn w:val="838"/>
+    <w:link w:val="834"/>
     <w:uiPriority w:val="9"/>
     <w:pPr>
       <w:pBdr/>
@@ -1538,10 +2492,10 @@
       <w:szCs w:val="22"/>
     </w:rPr>
   </w:style>
-  <w:style w:type="character" w:styleId="666">
+  <w:style w:type="character" w:styleId="670">
     <w:name w:val="Heading 7 Char"/>
-    <w:basedOn w:val="834"/>
-    <w:link w:val="831"/>
+    <w:basedOn w:val="838"/>
+    <w:link w:val="835"/>
     <w:uiPriority w:val="9"/>
     <w:pPr>
       <w:pBdr/>
@@ -1558,10 +2512,10 @@
       <w:szCs w:val="22"/>
     </w:rPr>
   </w:style>
-  <w:style w:type="character" w:styleId="667">
+  <w:style w:type="character" w:styleId="671">
     <w:name w:val="Heading 8 Char"/>
-    <w:basedOn w:val="834"/>
-    <w:link w:val="832"/>
+    <w:basedOn w:val="838"/>
+    <w:link w:val="836"/>
     <w:uiPriority w:val="9"/>
     <w:pPr>
       <w:pBdr/>
@@ -1576,10 +2530,10 @@
       <w:szCs w:val="22"/>
     </w:rPr>
   </w:style>
-  <w:style w:type="character" w:styleId="668">
+  <w:style w:type="character" w:styleId="672">
     <w:name w:val="Heading 9 Char"/>
-    <w:basedOn w:val="834"/>
-    <w:link w:val="833"/>
+    <w:basedOn w:val="838"/>
+    <w:link w:val="837"/>
     <w:uiPriority w:val="9"/>
     <w:pPr>
       <w:pBdr/>
@@ -1594,7 +2548,7 @@
       <w:szCs w:val="21"/>
     </w:rPr>
   </w:style>
-  <w:style w:type="paragraph" w:styleId="669">
+  <w:style w:type="paragraph" w:styleId="673">
     <w:name w:val="No Spacing"/>
     <w:uiPriority w:val="1"/>
     <w:qFormat/>
@@ -1604,10 +2558,10 @@
       <w:ind/>
     </w:pPr>
   </w:style>
-  <w:style w:type="character" w:styleId="670">
+  <w:style w:type="character" w:styleId="674">
     <w:name w:val="Title Char"/>
-    <w:basedOn w:val="834"/>
-    <w:link w:val="846"/>
+    <w:basedOn w:val="838"/>
+    <w:link w:val="850"/>
     <w:uiPriority w:val="10"/>
     <w:pPr>
       <w:pBdr/>
@@ -1619,10 +2573,10 @@
       <w:szCs w:val="48"/>
     </w:rPr>
   </w:style>
-  <w:style w:type="character" w:styleId="671">
+  <w:style w:type="character" w:styleId="675">
     <w:name w:val="Subtitle Char"/>
-    <w:basedOn w:val="834"/>
-    <w:link w:val="848"/>
+    <w:basedOn w:val="838"/>
+    <w:link w:val="852"/>
     <w:uiPriority w:val="11"/>
     <w:pPr>
       <w:pBdr/>
@@ -1634,9 +2588,9 @@
       <w:szCs w:val="24"/>
     </w:rPr>
   </w:style>
-  <w:style w:type="character" w:styleId="672">
+  <w:style w:type="character" w:styleId="676">
     <w:name w:val="Quote Char"/>
-    <w:link w:val="850"/>
+    <w:link w:val="854"/>
     <w:uiPriority w:val="29"/>
     <w:pPr>
       <w:pBdr/>
@@ -1647,9 +2601,9 @@
       <w:i/>
     </w:rPr>
   </w:style>
-  <w:style w:type="character" w:styleId="673">
+  <w:style w:type="character" w:styleId="677">
     <w:name w:val="Intense Quote Char"/>
-    <w:link w:val="854"/>
+    <w:link w:val="858"/>
     <w:uiPriority w:val="30"/>
     <w:pPr>
       <w:pBdr/>
@@ -1660,36 +2614,9 @@
       <w:i/>
     </w:rPr>
   </w:style>
-  <w:style w:type="paragraph" w:styleId="674">
+  <w:style w:type="paragraph" w:styleId="678">
     <w:name w:val="Header"/>
-    <w:basedOn w:val="824"/>
-    <w:link w:val="675"/>
-    <w:uiPriority w:val="99"/>
-    <w:unhideWhenUsed/>
-    <w:pPr>
-      <w:pBdr/>
-      <w:tabs>
-        <w:tab w:val="center" w:leader="none" w:pos="7143"/>
-        <w:tab w:val="right" w:leader="none" w:pos="14287"/>
-      </w:tabs>
-      <w:spacing w:after="0" w:line="240" w:lineRule="auto"/>
-      <w:ind/>
-    </w:pPr>
-  </w:style>
-  <w:style w:type="character" w:styleId="675">
-    <w:name w:val="Header Char"/>
-    <w:basedOn w:val="834"/>
-    <w:link w:val="674"/>
-    <w:uiPriority w:val="99"/>
-    <w:pPr>
-      <w:pBdr/>
-      <w:spacing/>
-      <w:ind/>
-    </w:pPr>
-  </w:style>
-  <w:style w:type="paragraph" w:styleId="676">
-    <w:name w:val="Footer"/>
-    <w:basedOn w:val="824"/>
+    <w:basedOn w:val="828"/>
     <w:link w:val="679"/>
     <w:uiPriority w:val="99"/>
     <w:unhideWhenUsed/>
@@ -1703,10 +2630,10 @@
       <w:ind/>
     </w:pPr>
   </w:style>
-  <w:style w:type="character" w:styleId="677">
-    <w:name w:val="Footer Char"/>
-    <w:basedOn w:val="834"/>
-    <w:link w:val="676"/>
+  <w:style w:type="character" w:styleId="679">
+    <w:name w:val="Header Char"/>
+    <w:basedOn w:val="838"/>
+    <w:link w:val="678"/>
     <w:uiPriority w:val="99"/>
     <w:pPr>
       <w:pBdr/>
@@ -1714,10 +2641,37 @@
       <w:ind/>
     </w:pPr>
   </w:style>
-  <w:style w:type="paragraph" w:styleId="678">
+  <w:style w:type="paragraph" w:styleId="680">
+    <w:name w:val="Footer"/>
+    <w:basedOn w:val="828"/>
+    <w:link w:val="683"/>
+    <w:uiPriority w:val="99"/>
+    <w:unhideWhenUsed/>
+    <w:pPr>
+      <w:pBdr/>
+      <w:tabs>
+        <w:tab w:val="center" w:leader="none" w:pos="7143"/>
+        <w:tab w:val="right" w:leader="none" w:pos="14287"/>
+      </w:tabs>
+      <w:spacing w:after="0" w:line="240" w:lineRule="auto"/>
+      <w:ind/>
+    </w:pPr>
+  </w:style>
+  <w:style w:type="character" w:styleId="681">
+    <w:name w:val="Footer Char"/>
+    <w:basedOn w:val="838"/>
+    <w:link w:val="680"/>
+    <w:uiPriority w:val="99"/>
+    <w:pPr>
+      <w:pBdr/>
+      <w:spacing/>
+      <w:ind/>
+    </w:pPr>
+  </w:style>
+  <w:style w:type="paragraph" w:styleId="682">
     <w:name w:val="Caption"/>
-    <w:basedOn w:val="824"/>
-    <w:next w:val="824"/>
+    <w:basedOn w:val="828"/>
+    <w:next w:val="828"/>
     <w:uiPriority w:val="35"/>
     <w:semiHidden/>
     <w:unhideWhenUsed/>
@@ -1735,10 +2689,10 @@
       <w:szCs w:val="18"/>
     </w:rPr>
   </w:style>
-  <w:style w:type="character" w:styleId="679">
+  <w:style w:type="character" w:styleId="683">
     <w:name w:val="Caption Char"/>
-    <w:basedOn w:val="678"/>
-    <w:link w:val="676"/>
+    <w:basedOn w:val="682"/>
+    <w:link w:val="680"/>
     <w:uiPriority w:val="99"/>
     <w:pPr>
       <w:pBdr/>
@@ -1746,9 +2700,9 @@
       <w:ind/>
     </w:pPr>
   </w:style>
-  <w:style w:type="table" w:styleId="680">
+  <w:style w:type="table" w:styleId="684">
     <w:name w:val="Table Grid"/>
-    <w:basedOn w:val="835"/>
+    <w:basedOn w:val="839"/>
     <w:uiPriority w:val="59"/>
     <w:pPr>
       <w:pBdr/>
@@ -1945,9 +2899,9 @@
       </w:tcPr>
     </w:tblStylePr>
   </w:style>
-  <w:style w:type="table" w:styleId="681">
+  <w:style w:type="table" w:styleId="685">
     <w:name w:val="Table Grid Light"/>
-    <w:basedOn w:val="835"/>
+    <w:basedOn w:val="839"/>
     <w:uiPriority w:val="59"/>
     <w:pPr>
       <w:pBdr/>
@@ -2144,9 +3098,9 @@
       </w:tcPr>
     </w:tblStylePr>
   </w:style>
-  <w:style w:type="table" w:styleId="682">
+  <w:style w:type="table" w:styleId="686">
     <w:name w:val="Plain Table 1"/>
-    <w:basedOn w:val="835"/>
+    <w:basedOn w:val="839"/>
     <w:uiPriority w:val="59"/>
     <w:pPr>
       <w:pBdr/>
@@ -2369,9 +3323,9 @@
       </w:tcPr>
     </w:tblStylePr>
   </w:style>
-  <w:style w:type="table" w:styleId="683">
+  <w:style w:type="table" w:styleId="687">
     <w:name w:val="Plain Table 2"/>
-    <w:basedOn w:val="835"/>
+    <w:basedOn w:val="839"/>
     <w:uiPriority w:val="59"/>
     <w:pPr>
       <w:pBdr/>
@@ -2602,9 +3556,9 @@
       </w:tcPr>
     </w:tblStylePr>
   </w:style>
-  <w:style w:type="table" w:styleId="684">
+  <w:style w:type="table" w:styleId="688">
     <w:name w:val="Plain Table 3"/>
-    <w:basedOn w:val="835"/>
+    <w:basedOn w:val="839"/>
     <w:uiPriority w:val="99"/>
     <w:pPr>
       <w:pBdr/>
@@ -2832,9 +3786,9 @@
       </w:tcPr>
     </w:tblStylePr>
   </w:style>
-  <w:style w:type="table" w:styleId="685">
+  <w:style w:type="table" w:styleId="689">
     <w:name w:val="Plain Table 4"/>
-    <w:basedOn w:val="835"/>
+    <w:basedOn w:val="839"/>
     <w:uiPriority w:val="99"/>
     <w:pPr>
       <w:pBdr/>
@@ -3048,9 +4002,9 @@
       </w:tcPr>
     </w:tblStylePr>
   </w:style>
-  <w:style w:type="table" w:styleId="686">
+  <w:style w:type="table" w:styleId="690">
     <w:name w:val="Plain Table 5"/>
-    <w:basedOn w:val="835"/>
+    <w:basedOn w:val="839"/>
     <w:uiPriority w:val="99"/>
     <w:pPr>
       <w:pBdr/>
@@ -3281,9 +4235,9 @@
       </w:tcPr>
     </w:tblStylePr>
   </w:style>
-  <w:style w:type="table" w:styleId="687">
+  <w:style w:type="table" w:styleId="691">
     <w:name w:val="Grid Table 1 Light"/>
-    <w:basedOn w:val="835"/>
+    <w:basedOn w:val="839"/>
     <w:uiPriority w:val="99"/>
     <w:pPr>
       <w:pBdr/>
@@ -3504,9 +4458,9 @@
       </w:tcPr>
     </w:tblStylePr>
   </w:style>
-  <w:style w:type="table" w:styleId="688">
+  <w:style w:type="table" w:styleId="692">
     <w:name w:val="Grid Table 1 Light - Accent 1"/>
-    <w:basedOn w:val="835"/>
+    <w:basedOn w:val="839"/>
     <w:uiPriority w:val="99"/>
     <w:pPr>
       <w:pBdr/>
@@ -3727,9 +4681,9 @@
       </w:tcPr>
     </w:tblStylePr>
   </w:style>
-  <w:style w:type="table" w:styleId="689">
+  <w:style w:type="table" w:styleId="693">
     <w:name w:val="Grid Table 1 Light - Accent 2"/>
-    <w:basedOn w:val="835"/>
+    <w:basedOn w:val="839"/>
     <w:uiPriority w:val="99"/>
     <w:pPr>
       <w:pBdr/>
@@ -3950,9 +4904,9 @@
       </w:tcPr>
     </w:tblStylePr>
   </w:style>
-  <w:style w:type="table" w:styleId="690">
+  <w:style w:type="table" w:styleId="694">
     <w:name w:val="Grid Table 1 Light - Accent 3"/>
-    <w:basedOn w:val="835"/>
+    <w:basedOn w:val="839"/>
     <w:uiPriority w:val="99"/>
     <w:pPr>
       <w:pBdr/>
@@ -4173,9 +5127,9 @@
       </w:tcPr>
     </w:tblStylePr>
   </w:style>
-  <w:style w:type="table" w:styleId="691">
+  <w:style w:type="table" w:styleId="695">
     <w:name w:val="Grid Table 1 Light - Accent 4"/>
-    <w:basedOn w:val="835"/>
+    <w:basedOn w:val="839"/>
     <w:uiPriority w:val="99"/>
     <w:pPr>
       <w:pBdr/>
@@ -4396,9 +5350,9 @@
       </w:tcPr>
     </w:tblStylePr>
   </w:style>
-  <w:style w:type="table" w:styleId="692">
+  <w:style w:type="table" w:styleId="696">
     <w:name w:val="Grid Table 1 Light - Accent 5"/>
-    <w:basedOn w:val="835"/>
+    <w:basedOn w:val="839"/>
     <w:uiPriority w:val="99"/>
     <w:pPr>
       <w:pBdr/>
@@ -4619,9 +5573,9 @@
       </w:tcPr>
     </w:tblStylePr>
   </w:style>
-  <w:style w:type="table" w:styleId="693">
+  <w:style w:type="table" w:styleId="697">
     <w:name w:val="Grid Table 1 Light - Accent 6"/>
-    <w:basedOn w:val="835"/>
+    <w:basedOn w:val="839"/>
     <w:uiPriority w:val="99"/>
     <w:pPr>
       <w:pBdr/>
@@ -4842,9 +5796,9 @@
       </w:tcPr>
     </w:tblStylePr>
   </w:style>
-  <w:style w:type="table" w:styleId="694">
+  <w:style w:type="table" w:styleId="698">
     <w:name w:val="Grid Table 2"/>
-    <w:basedOn w:val="835"/>
+    <w:basedOn w:val="839"/>
     <w:uiPriority w:val="99"/>
     <w:pPr>
       <w:pBdr/>
@@ -5074,9 +6028,9 @@
       </w:tcPr>
     </w:tblStylePr>
   </w:style>
-  <w:style w:type="table" w:styleId="695">
+  <w:style w:type="table" w:styleId="699">
     <w:name w:val="Grid Table 2 - Accent 1"/>
-    <w:basedOn w:val="835"/>
+    <w:basedOn w:val="839"/>
     <w:uiPriority w:val="99"/>
     <w:pPr>
       <w:pBdr/>
@@ -5306,9 +6260,9 @@
       </w:tcPr>
     </w:tblStylePr>
   </w:style>
-  <w:style w:type="table" w:styleId="696">
+  <w:style w:type="table" w:styleId="700">
     <w:name w:val="Grid Table 2 - Accent 2"/>
-    <w:basedOn w:val="835"/>
+    <w:basedOn w:val="839"/>
     <w:uiPriority w:val="99"/>
     <w:pPr>
       <w:pBdr/>
@@ -5538,9 +6492,9 @@
       </w:tcPr>
     </w:tblStylePr>
   </w:style>
-  <w:style w:type="table" w:styleId="697">
+  <w:style w:type="table" w:styleId="701">
     <w:name w:val="Grid Table 2 - Accent 3"/>
-    <w:basedOn w:val="835"/>
+    <w:basedOn w:val="839"/>
     <w:uiPriority w:val="99"/>
     <w:pPr>
       <w:pBdr/>
@@ -5770,9 +6724,9 @@
       </w:tcPr>
     </w:tblStylePr>
   </w:style>
-  <w:style w:type="table" w:styleId="698">
+  <w:style w:type="table" w:styleId="702">
     <w:name w:val="Grid Table 2 - Accent 4"/>
-    <w:basedOn w:val="835"/>
+    <w:basedOn w:val="839"/>
     <w:uiPriority w:val="99"/>
     <w:pPr>
       <w:pBdr/>
@@ -6002,9 +6956,9 @@
       </w:tcPr>
     </w:tblStylePr>
   </w:style>
-  <w:style w:type="table" w:styleId="699">
+  <w:style w:type="table" w:styleId="703">
     <w:name w:val="Grid Table 2 - Accent 5"/>
-    <w:basedOn w:val="835"/>
+    <w:basedOn w:val="839"/>
     <w:uiPriority w:val="99"/>
     <w:pPr>
       <w:pBdr/>
@@ -6234,9 +7188,9 @@
       </w:tcPr>
     </w:tblStylePr>
   </w:style>
-  <w:style w:type="table" w:styleId="700">
+  <w:style w:type="table" w:styleId="704">
     <w:name w:val="Grid Table 2 - Accent 6"/>
-    <w:basedOn w:val="835"/>
+    <w:basedOn w:val="839"/>
     <w:uiPriority w:val="99"/>
     <w:pPr>
       <w:pBdr/>
@@ -6466,9 +7420,9 @@
       </w:tcPr>
     </w:tblStylePr>
   </w:style>
-  <w:style w:type="table" w:styleId="701">
+  <w:style w:type="table" w:styleId="705">
     <w:name w:val="Grid Table 3"/>
-    <w:basedOn w:val="835"/>
+    <w:basedOn w:val="839"/>
     <w:uiPriority w:val="99"/>
     <w:pPr>
       <w:pBdr/>
@@ -6711,9 +7665,9 @@
       </w:tcPr>
     </w:tblStylePr>
   </w:style>
-  <w:style w:type="table" w:styleId="702">
+  <w:style w:type="table" w:styleId="706">
     <w:name w:val="Grid Table 3 - Accent 1"/>
-    <w:basedOn w:val="835"/>
+    <w:basedOn w:val="839"/>
     <w:uiPriority w:val="99"/>
     <w:pPr>
       <w:pBdr/>
@@ -6956,9 +7910,9 @@
       </w:tcPr>
     </w:tblStylePr>
   </w:style>
-  <w:style w:type="table" w:styleId="703">
+  <w:style w:type="table" w:styleId="707">
     <w:name w:val="Grid Table 3 - Accent 2"/>
-    <w:basedOn w:val="835"/>
+    <w:basedOn w:val="839"/>
     <w:uiPriority w:val="99"/>
     <w:pPr>
       <w:pBdr/>
@@ -7201,9 +8155,9 @@
       </w:tcPr>
     </w:tblStylePr>
   </w:style>
-  <w:style w:type="table" w:styleId="704">
+  <w:style w:type="table" w:styleId="708">
     <w:name w:val="Grid Table 3 - Accent 3"/>
-    <w:basedOn w:val="835"/>
+    <w:basedOn w:val="839"/>
     <w:uiPriority w:val="99"/>
     <w:pPr>
       <w:pBdr/>
@@ -7446,9 +8400,9 @@
       </w:tcPr>
     </w:tblStylePr>
   </w:style>
-  <w:style w:type="table" w:styleId="705">
+  <w:style w:type="table" w:styleId="709">
     <w:name w:val="Grid Table 3 - Accent 4"/>
-    <w:basedOn w:val="835"/>
+    <w:basedOn w:val="839"/>
     <w:uiPriority w:val="99"/>
     <w:pPr>
       <w:pBdr/>
@@ -7691,9 +8645,9 @@
       </w:tcPr>
     </w:tblStylePr>
   </w:style>
-  <w:style w:type="table" w:styleId="706">
+  <w:style w:type="table" w:styleId="710">
     <w:name w:val="Grid Table 3 - Accent 5"/>
-    <w:basedOn w:val="835"/>
+    <w:basedOn w:val="839"/>
     <w:uiPriority w:val="99"/>
     <w:pPr>
       <w:pBdr/>
@@ -7936,9 +8890,9 @@
       </w:tcPr>
     </w:tblStylePr>
   </w:style>
-  <w:style w:type="table" w:styleId="707">
+  <w:style w:type="table" w:styleId="711">
     <w:name w:val="Grid Table 3 - Accent 6"/>
-    <w:basedOn w:val="835"/>
+    <w:basedOn w:val="839"/>
     <w:uiPriority w:val="99"/>
     <w:pPr>
       <w:pBdr/>
@@ -8181,9 +9135,9 @@
       </w:tcPr>
     </w:tblStylePr>
   </w:style>
-  <w:style w:type="table" w:styleId="708">
+  <w:style w:type="table" w:styleId="712">
     <w:name w:val="Grid Table 4"/>
-    <w:basedOn w:val="835"/>
+    <w:basedOn w:val="839"/>
     <w:uiPriority w:val="59"/>
     <w:pPr>
       <w:pBdr/>
@@ -8414,9 +9368,9 @@
       </w:tcPr>
     </w:tblStylePr>
   </w:style>
-  <w:style w:type="table" w:styleId="709">
+  <w:style w:type="table" w:styleId="713">
     <w:name w:val="Grid Table 4 - Accent 1"/>
-    <w:basedOn w:val="835"/>
+    <w:basedOn w:val="839"/>
     <w:uiPriority w:val="59"/>
     <w:pPr>
       <w:pBdr/>
@@ -8647,9 +9601,9 @@
       </w:tcPr>
     </w:tblStylePr>
   </w:style>
-  <w:style w:type="table" w:styleId="710">
+  <w:style w:type="table" w:styleId="714">
     <w:name w:val="Grid Table 4 - Accent 2"/>
-    <w:basedOn w:val="835"/>
+    <w:basedOn w:val="839"/>
     <w:uiPriority w:val="59"/>
     <w:pPr>
       <w:pBdr/>
@@ -8880,9 +9834,9 @@
       </w:tcPr>
     </w:tblStylePr>
   </w:style>
-  <w:style w:type="table" w:styleId="711">
+  <w:style w:type="table" w:styleId="715">
     <w:name w:val="Grid Table 4 - Accent 3"/>
-    <w:basedOn w:val="835"/>
+    <w:basedOn w:val="839"/>
     <w:uiPriority w:val="59"/>
     <w:pPr>
       <w:pBdr/>
@@ -9113,9 +10067,9 @@
       </w:tcPr>
     </w:tblStylePr>
   </w:style>
-  <w:style w:type="table" w:styleId="712">
+  <w:style w:type="table" w:styleId="716">
     <w:name w:val="Grid Table 4 - Accent 4"/>
-    <w:basedOn w:val="835"/>
+    <w:basedOn w:val="839"/>
     <w:uiPriority w:val="59"/>
     <w:pPr>
       <w:pBdr/>
@@ -9346,9 +10300,9 @@
       </w:tcPr>
     </w:tblStylePr>
   </w:style>
-  <w:style w:type="table" w:styleId="713">
+  <w:style w:type="table" w:styleId="717">
     <w:name w:val="Grid Table 4 - Accent 5"/>
-    <w:basedOn w:val="835"/>
+    <w:basedOn w:val="839"/>
     <w:uiPriority w:val="59"/>
     <w:pPr>
       <w:pBdr/>
@@ -9579,9 +10533,9 @@
       </w:tcPr>
     </w:tblStylePr>
   </w:style>
-  <w:style w:type="table" w:styleId="714">
+  <w:style w:type="table" w:styleId="718">
     <w:name w:val="Grid Table 4 - Accent 6"/>
-    <w:basedOn w:val="835"/>
+    <w:basedOn w:val="839"/>
     <w:uiPriority w:val="59"/>
     <w:pPr>
       <w:pBdr/>
@@ -9812,9 +10766,9 @@
       </w:tcPr>
     </w:tblStylePr>
   </w:style>
-  <w:style w:type="table" w:styleId="715">
+  <w:style w:type="table" w:styleId="719">
     <w:name w:val="Grid Table 5 Dark"/>
-    <w:basedOn w:val="835"/>
+    <w:basedOn w:val="839"/>
     <w:uiPriority w:val="99"/>
     <w:pPr>
       <w:pBdr/>
@@ -10040,9 +10994,9 @@
       </w:tcPr>
     </w:tblStylePr>
   </w:style>
-  <w:style w:type="table" w:styleId="716">
+  <w:style w:type="table" w:styleId="720">
     <w:name w:val="Grid Table 5 Dark- Accent 1"/>
-    <w:basedOn w:val="835"/>
+    <w:basedOn w:val="839"/>
     <w:uiPriority w:val="99"/>
     <w:pPr>
       <w:pBdr/>
@@ -10268,9 +11222,9 @@
       </w:tcPr>
     </w:tblStylePr>
   </w:style>
-  <w:style w:type="table" w:styleId="717">
+  <w:style w:type="table" w:styleId="721">
     <w:name w:val="Grid Table 5 Dark - Accent 2"/>
-    <w:basedOn w:val="835"/>
+    <w:basedOn w:val="839"/>
     <w:uiPriority w:val="99"/>
     <w:pPr>
       <w:pBdr/>
@@ -10496,9 +11450,9 @@
       </w:tcPr>
     </w:tblStylePr>
   </w:style>
-  <w:style w:type="table" w:styleId="718">
+  <w:style w:type="table" w:styleId="722">
     <w:name w:val="Grid Table 5 Dark - Accent 3"/>
-    <w:basedOn w:val="835"/>
+    <w:basedOn w:val="839"/>
     <w:uiPriority w:val="99"/>
     <w:pPr>
       <w:pBdr/>
@@ -10724,9 +11678,9 @@
       </w:tcPr>
     </w:tblStylePr>
   </w:style>
-  <w:style w:type="table" w:styleId="719">
+  <w:style w:type="table" w:styleId="723">
     <w:name w:val="Grid Table 5 Dark- Accent 4"/>
-    <w:basedOn w:val="835"/>
+    <w:basedOn w:val="839"/>
     <w:uiPriority w:val="99"/>
     <w:pPr>
       <w:pBdr/>
@@ -10952,9 +11906,9 @@
       </w:tcPr>
     </w:tblStylePr>
   </w:style>
-  <w:style w:type="table" w:styleId="720">
+  <w:style w:type="table" w:styleId="724">
     <w:name w:val="Grid Table 5 Dark - Accent 5"/>
-    <w:basedOn w:val="835"/>
+    <w:basedOn w:val="839"/>
     <w:uiPriority w:val="99"/>
     <w:pPr>
       <w:pBdr/>
@@ -11180,9 +12134,9 @@
       </w:tcPr>
     </w:tblStylePr>
   </w:style>
-  <w:style w:type="table" w:styleId="721">
+  <w:style w:type="table" w:styleId="725">
     <w:name w:val="Grid Table 5 Dark - Accent 6"/>
-    <w:basedOn w:val="835"/>
+    <w:basedOn w:val="839"/>
     <w:uiPriority w:val="99"/>
     <w:pPr>
       <w:pBdr/>
@@ -11408,9 +12362,9 @@
       </w:tcPr>
     </w:tblStylePr>
   </w:style>
-  <w:style w:type="table" w:styleId="722">
+  <w:style w:type="table" w:styleId="726">
     <w:name w:val="Grid Table 6 Colorful"/>
-    <w:basedOn w:val="835"/>
+    <w:basedOn w:val="839"/>
     <w:uiPriority w:val="99"/>
     <w:pPr>
       <w:pBdr/>
@@ -11638,9 +12592,9 @@
       </w:tcPr>
     </w:tblStylePr>
   </w:style>
-  <w:style w:type="table" w:styleId="723">
+  <w:style w:type="table" w:styleId="727">
     <w:name w:val="Grid Table 6 Colorful - Accent 1"/>
-    <w:basedOn w:val="835"/>
+    <w:basedOn w:val="839"/>
     <w:uiPriority w:val="99"/>
     <w:pPr>
       <w:pBdr/>
@@ -11868,9 +12822,9 @@
       </w:tcPr>
     </w:tblStylePr>
   </w:style>
-  <w:style w:type="table" w:styleId="724">
+  <w:style w:type="table" w:styleId="728">
     <w:name w:val="Grid Table 6 Colorful - Accent 2"/>
-    <w:basedOn w:val="835"/>
+    <w:basedOn w:val="839"/>
     <w:uiPriority w:val="99"/>
     <w:pPr>
       <w:pBdr/>
@@ -12098,9 +13052,9 @@
       </w:tcPr>
     </w:tblStylePr>
   </w:style>
-  <w:style w:type="table" w:styleId="725">
+  <w:style w:type="table" w:styleId="729">
     <w:name w:val="Grid Table 6 Colorful - Accent 3"/>
-    <w:basedOn w:val="835"/>
+    <w:basedOn w:val="839"/>
     <w:uiPriority w:val="99"/>
     <w:pPr>
       <w:pBdr/>
@@ -12328,9 +13282,9 @@
       </w:tcPr>
     </w:tblStylePr>
   </w:style>
-  <w:style w:type="table" w:styleId="726">
+  <w:style w:type="table" w:styleId="730">
     <w:name w:val="Grid Table 6 Colorful - Accent 4"/>
-    <w:basedOn w:val="835"/>
+    <w:basedOn w:val="839"/>
     <w:uiPriority w:val="99"/>
     <w:pPr>
       <w:pBdr/>
@@ -12558,9 +13512,9 @@
       </w:tcPr>
     </w:tblStylePr>
   </w:style>
-  <w:style w:type="table" w:styleId="727">
+  <w:style w:type="table" w:styleId="731">
     <w:name w:val="Grid Table 6 Colorful - Accent 5"/>
-    <w:basedOn w:val="835"/>
+    <w:basedOn w:val="839"/>
     <w:uiPriority w:val="99"/>
     <w:pPr>
       <w:pBdr/>
@@ -12788,9 +13742,9 @@
       </w:tcPr>
     </w:tblStylePr>
   </w:style>
-  <w:style w:type="table" w:styleId="728">
+  <w:style w:type="table" w:styleId="732">
     <w:name w:val="Grid Table 6 Colorful - Accent 6"/>
-    <w:basedOn w:val="835"/>
+    <w:basedOn w:val="839"/>
     <w:uiPriority w:val="99"/>
     <w:pPr>
       <w:pBdr/>
@@ -13018,9 +13972,9 @@
       </w:tcPr>
     </w:tblStylePr>
   </w:style>
-  <w:style w:type="table" w:styleId="729">
+  <w:style w:type="table" w:styleId="733">
     <w:name w:val="Grid Table 7 Colorful"/>
-    <w:basedOn w:val="835"/>
+    <w:basedOn w:val="839"/>
     <w:uiPriority w:val="99"/>
     <w:pPr>
       <w:pBdr/>
@@ -13272,9 +14226,9 @@
       </w:tcPr>
     </w:tblStylePr>
   </w:style>
-  <w:style w:type="table" w:styleId="730">
+  <w:style w:type="table" w:styleId="734">
     <w:name w:val="Grid Table 7 Colorful - Accent 1"/>
-    <w:basedOn w:val="835"/>
+    <w:basedOn w:val="839"/>
     <w:uiPriority w:val="99"/>
     <w:pPr>
       <w:pBdr/>
@@ -13526,9 +14480,9 @@
       </w:tcPr>
     </w:tblStylePr>
   </w:style>
-  <w:style w:type="table" w:styleId="731">
+  <w:style w:type="table" w:styleId="735">
     <w:name w:val="Grid Table 7 Colorful - Accent 2"/>
-    <w:basedOn w:val="835"/>
+    <w:basedOn w:val="839"/>
     <w:uiPriority w:val="99"/>
     <w:pPr>
       <w:pBdr/>
@@ -13780,9 +14734,9 @@
       </w:tcPr>
     </w:tblStylePr>
   </w:style>
-  <w:style w:type="table" w:styleId="732">
+  <w:style w:type="table" w:styleId="736">
     <w:name w:val="Grid Table 7 Colorful - Accent 3"/>
-    <w:basedOn w:val="835"/>
+    <w:basedOn w:val="839"/>
     <w:uiPriority w:val="99"/>
     <w:pPr>
       <w:pBdr/>
@@ -14034,9 +14988,9 @@
       </w:tcPr>
     </w:tblStylePr>
   </w:style>
-  <w:style w:type="table" w:styleId="733">
+  <w:style w:type="table" w:styleId="737">
     <w:name w:val="Grid Table 7 Colorful - Accent 4"/>
-    <w:basedOn w:val="835"/>
+    <w:basedOn w:val="839"/>
     <w:uiPriority w:val="99"/>
     <w:pPr>
       <w:pBdr/>
@@ -14288,9 +15242,9 @@
       </w:tcPr>
     </w:tblStylePr>
   </w:style>
-  <w:style w:type="table" w:styleId="734">
+  <w:style w:type="table" w:styleId="738">
     <w:name w:val="Grid Table 7 Colorful - Accent 5"/>
-    <w:basedOn w:val="835"/>
+    <w:basedOn w:val="839"/>
     <w:uiPriority w:val="99"/>
     <w:pPr>
       <w:pBdr/>
@@ -14542,9 +15496,9 @@
       </w:tcPr>
     </w:tblStylePr>
   </w:style>
-  <w:style w:type="table" w:styleId="735">
+  <w:style w:type="table" w:styleId="739">
     <w:name w:val="Grid Table 7 Colorful - Accent 6"/>
-    <w:basedOn w:val="835"/>
+    <w:basedOn w:val="839"/>
     <w:uiPriority w:val="99"/>
     <w:pPr>
       <w:pBdr/>
@@ -14796,9 +15750,9 @@
       </w:tcPr>
     </w:tblStylePr>
   </w:style>
-  <w:style w:type="table" w:styleId="736">
+  <w:style w:type="table" w:styleId="740">
     <w:name w:val="List Table 1 Light"/>
-    <w:basedOn w:val="835"/>
+    <w:basedOn w:val="839"/>
     <w:uiPriority w:val="99"/>
     <w:pPr>
       <w:pBdr/>
@@ -15012,9 +15966,9 @@
       </w:tcPr>
     </w:tblStylePr>
   </w:style>
-  <w:style w:type="table" w:styleId="737">
+  <w:style w:type="table" w:styleId="741">
     <w:name w:val="List Table 1 Light - Accent 1"/>
-    <w:basedOn w:val="835"/>
+    <w:basedOn w:val="839"/>
     <w:uiPriority w:val="99"/>
     <w:pPr>
       <w:pBdr/>
@@ -15228,9 +16182,9 @@
       </w:tcPr>
     </w:tblStylePr>
   </w:style>
-  <w:style w:type="table" w:styleId="738">
+  <w:style w:type="table" w:styleId="742">
     <w:name w:val="List Table 1 Light - Accent 2"/>
-    <w:basedOn w:val="835"/>
+    <w:basedOn w:val="839"/>
     <w:uiPriority w:val="99"/>
     <w:pPr>
       <w:pBdr/>
@@ -15444,9 +16398,9 @@
       </w:tcPr>
     </w:tblStylePr>
   </w:style>
-  <w:style w:type="table" w:styleId="739">
+  <w:style w:type="table" w:styleId="743">
     <w:name w:val="List Table 1 Light - Accent 3"/>
-    <w:basedOn w:val="835"/>
+    <w:basedOn w:val="839"/>
     <w:uiPriority w:val="99"/>
     <w:pPr>
       <w:pBdr/>
@@ -15660,9 +16614,9 @@
       </w:tcPr>
     </w:tblStylePr>
   </w:style>
-  <w:style w:type="table" w:styleId="740">
+  <w:style w:type="table" w:styleId="744">
     <w:name w:val="List Table 1 Light - Accent 4"/>
-    <w:basedOn w:val="835"/>
+    <w:basedOn w:val="839"/>
     <w:uiPriority w:val="99"/>
     <w:pPr>
       <w:pBdr/>
@@ -15876,9 +16830,9 @@
       </w:tcPr>
     </w:tblStylePr>
   </w:style>
-  <w:style w:type="table" w:styleId="741">
+  <w:style w:type="table" w:styleId="745">
     <w:name w:val="List Table 1 Light - Accent 5"/>
-    <w:basedOn w:val="835"/>
+    <w:basedOn w:val="839"/>
     <w:uiPriority w:val="99"/>
     <w:pPr>
       <w:pBdr/>
@@ -16092,9 +17046,9 @@
       </w:tcPr>
     </w:tblStylePr>
   </w:style>
-  <w:style w:type="table" w:styleId="742">
+  <w:style w:type="table" w:styleId="746">
     <w:name w:val="List Table 1 Light - Accent 6"/>
-    <w:basedOn w:val="835"/>
+    <w:basedOn w:val="839"/>
     <w:uiPriority w:val="99"/>
     <w:pPr>
       <w:pBdr/>
@@ -16308,9 +17262,9 @@
       </w:tcPr>
     </w:tblStylePr>
   </w:style>
-  <w:style w:type="table" w:styleId="743">
+  <w:style w:type="table" w:styleId="747">
     <w:name w:val="List Table 2"/>
-    <w:basedOn w:val="835"/>
+    <w:basedOn w:val="839"/>
     <w:uiPriority w:val="99"/>
     <w:pPr>
       <w:pBdr/>
@@ -16546,9 +17500,9 @@
       </w:tcPr>
     </w:tblStylePr>
   </w:style>
-  <w:style w:type="table" w:styleId="744">
+  <w:style w:type="table" w:styleId="748">
     <w:name w:val="List Table 2 - Accent 1"/>
-    <w:basedOn w:val="835"/>
+    <w:basedOn w:val="839"/>
     <w:uiPriority w:val="99"/>
     <w:pPr>
       <w:pBdr/>
@@ -16784,9 +17738,9 @@
       </w:tcPr>
     </w:tblStylePr>
   </w:style>
-  <w:style w:type="table" w:styleId="745">
+  <w:style w:type="table" w:styleId="749">
     <w:name w:val="List Table 2 - Accent 2"/>
-    <w:basedOn w:val="835"/>
+    <w:basedOn w:val="839"/>
     <w:uiPriority w:val="99"/>
     <w:pPr>
       <w:pBdr/>
@@ -17022,9 +17976,9 @@
       </w:tcPr>
     </w:tblStylePr>
   </w:style>
-  <w:style w:type="table" w:styleId="746">
+  <w:style w:type="table" w:styleId="750">
     <w:name w:val="List Table 2 - Accent 3"/>
-    <w:basedOn w:val="835"/>
+    <w:basedOn w:val="839"/>
     <w:uiPriority w:val="99"/>
     <w:pPr>
       <w:pBdr/>
@@ -17260,9 +18214,9 @@
       </w:tcPr>
     </w:tblStylePr>
   </w:style>
-  <w:style w:type="table" w:styleId="747">
+  <w:style w:type="table" w:styleId="751">
     <w:name w:val="List Table 2 - Accent 4"/>
-    <w:basedOn w:val="835"/>
+    <w:basedOn w:val="839"/>
     <w:uiPriority w:val="99"/>
     <w:pPr>
       <w:pBdr/>
@@ -17498,9 +18452,9 @@
       </w:tcPr>
     </w:tblStylePr>
   </w:style>
-  <w:style w:type="table" w:styleId="748">
+  <w:style w:type="table" w:styleId="752">
     <w:name w:val="List Table 2 - Accent 5"/>
-    <w:basedOn w:val="835"/>
+    <w:basedOn w:val="839"/>
     <w:uiPriority w:val="99"/>
     <w:pPr>
       <w:pBdr/>
@@ -17736,9 +18690,9 @@
       </w:tcPr>
     </w:tblStylePr>
   </w:style>
-  <w:style w:type="table" w:styleId="749">
+  <w:style w:type="table" w:styleId="753">
     <w:name w:val="List Table 2 - Accent 6"/>
-    <w:basedOn w:val="835"/>
+    <w:basedOn w:val="839"/>
     <w:uiPriority w:val="99"/>
     <w:pPr>
       <w:pBdr/>
@@ -17974,9 +18928,9 @@
       </w:tcPr>
     </w:tblStylePr>
   </w:style>
-  <w:style w:type="table" w:styleId="750">
+  <w:style w:type="table" w:styleId="754">
     <w:name w:val="List Table 3"/>
-    <w:basedOn w:val="835"/>
+    <w:basedOn w:val="839"/>
     <w:uiPriority w:val="99"/>
     <w:pPr>
       <w:pBdr/>
@@ -18202,9 +19156,9 @@
       </w:tcPr>
     </w:tblStylePr>
   </w:style>
-  <w:style w:type="table" w:styleId="751">
+  <w:style w:type="table" w:styleId="755">
     <w:name w:val="List Table 3 - Accent 1"/>
-    <w:basedOn w:val="835"/>
+    <w:basedOn w:val="839"/>
     <w:uiPriority w:val="99"/>
     <w:pPr>
       <w:pBdr/>
@@ -18430,9 +19384,9 @@
       </w:tcPr>
     </w:tblStylePr>
   </w:style>
-  <w:style w:type="table" w:styleId="752">
+  <w:style w:type="table" w:styleId="756">
     <w:name w:val="List Table 3 - Accent 2"/>
-    <w:basedOn w:val="835"/>
+    <w:basedOn w:val="839"/>
     <w:uiPriority w:val="99"/>
     <w:pPr>
       <w:pBdr/>
@@ -18658,9 +19612,9 @@
       </w:tcPr>
     </w:tblStylePr>
   </w:style>
-  <w:style w:type="table" w:styleId="753">
+  <w:style w:type="table" w:styleId="757">
     <w:name w:val="List Table 3 - Accent 3"/>
-    <w:basedOn w:val="835"/>
+    <w:basedOn w:val="839"/>
     <w:uiPriority w:val="99"/>
     <w:pPr>
       <w:pBdr/>
@@ -18886,9 +19840,9 @@
       </w:tcPr>
     </w:tblStylePr>
   </w:style>
-  <w:style w:type="table" w:styleId="754">
+  <w:style w:type="table" w:styleId="758">
     <w:name w:val="List Table 3 - Accent 4"/>
-    <w:basedOn w:val="835"/>
+    <w:basedOn w:val="839"/>
     <w:uiPriority w:val="99"/>
     <w:pPr>
       <w:pBdr/>
@@ -19114,9 +20068,9 @@
       </w:tcPr>
     </w:tblStylePr>
   </w:style>
-  <w:style w:type="table" w:styleId="755">
+  <w:style w:type="table" w:styleId="759">
     <w:name w:val="List Table 3 - Accent 5"/>
-    <w:basedOn w:val="835"/>
+    <w:basedOn w:val="839"/>
     <w:uiPriority w:val="99"/>
     <w:pPr>
       <w:pBdr/>
@@ -19342,9 +20296,9 @@
       </w:tcPr>
     </w:tblStylePr>
   </w:style>
-  <w:style w:type="table" w:styleId="756">
+  <w:style w:type="table" w:styleId="760">
     <w:name w:val="List Table 3 - Accent 6"/>
-    <w:basedOn w:val="835"/>
+    <w:basedOn w:val="839"/>
     <w:uiPriority w:val="99"/>
     <w:pPr>
       <w:pBdr/>
@@ -19570,9 +20524,9 @@
       </w:tcPr>
     </w:tblStylePr>
   </w:style>
-  <w:style w:type="table" w:styleId="757">
+  <w:style w:type="table" w:styleId="761">
     <w:name w:val="List Table 4"/>
-    <w:basedOn w:val="835"/>
+    <w:basedOn w:val="839"/>
     <w:uiPriority w:val="99"/>
     <w:pPr>
       <w:pBdr/>
@@ -19795,9 +20749,9 @@
       </w:tcPr>
     </w:tblStylePr>
   </w:style>
-  <w:style w:type="table" w:styleId="758">
+  <w:style w:type="table" w:styleId="762">
     <w:name w:val="List Table 4 - Accent 1"/>
-    <w:basedOn w:val="835"/>
+    <w:basedOn w:val="839"/>
     <w:uiPriority w:val="99"/>
     <w:pPr>
       <w:pBdr/>
@@ -20020,9 +20974,9 @@
       </w:tcPr>
     </w:tblStylePr>
   </w:style>
-  <w:style w:type="table" w:styleId="759">
+  <w:style w:type="table" w:styleId="763">
     <w:name w:val="List Table 4 - Accent 2"/>
-    <w:basedOn w:val="835"/>
+    <w:basedOn w:val="839"/>
     <w:uiPriority w:val="99"/>
     <w:pPr>
       <w:pBdr/>
@@ -20245,9 +21199,9 @@
       </w:tcPr>
     </w:tblStylePr>
   </w:style>
-  <w:style w:type="table" w:styleId="760">
+  <w:style w:type="table" w:styleId="764">
     <w:name w:val="List Table 4 - Accent 3"/>
-    <w:basedOn w:val="835"/>
+    <w:basedOn w:val="839"/>
     <w:uiPriority w:val="99"/>
     <w:pPr>
       <w:pBdr/>
@@ -20470,9 +21424,9 @@
       </w:tcPr>
     </w:tblStylePr>
   </w:style>
-  <w:style w:type="table" w:styleId="761">
+  <w:style w:type="table" w:styleId="765">
     <w:name w:val="List Table 4 - Accent 4"/>
-    <w:basedOn w:val="835"/>
+    <w:basedOn w:val="839"/>
     <w:uiPriority w:val="99"/>
     <w:pPr>
       <w:pBdr/>
@@ -20695,9 +21649,9 @@
       </w:tcPr>
     </w:tblStylePr>
   </w:style>
-  <w:style w:type="table" w:styleId="762">
+  <w:style w:type="table" w:styleId="766">
     <w:name w:val="List Table 4 - Accent 5"/>
-    <w:basedOn w:val="835"/>
+    <w:basedOn w:val="839"/>
     <w:uiPriority w:val="99"/>
     <w:pPr>
       <w:pBdr/>
@@ -20920,9 +21874,9 @@
       </w:tcPr>
     </w:tblStylePr>
   </w:style>
-  <w:style w:type="table" w:styleId="763">
+  <w:style w:type="table" w:styleId="767">
     <w:name w:val="List Table 4 - Accent 6"/>
-    <w:basedOn w:val="835"/>
+    <w:basedOn w:val="839"/>
     <w:uiPriority w:val="99"/>
     <w:pPr>
       <w:pBdr/>
@@ -21145,9 +22099,9 @@
       </w:tcPr>
     </w:tblStylePr>
   </w:style>
-  <w:style w:type="table" w:styleId="764">
+  <w:style w:type="table" w:styleId="768">
     <w:name w:val="List Table 5 Dark"/>
-    <w:basedOn w:val="835"/>
+    <w:basedOn w:val="839"/>
     <w:uiPriority w:val="99"/>
     <w:pPr>
       <w:pBdr/>
@@ -21387,9 +22341,9 @@
       </w:tcPr>
     </w:tblStylePr>
   </w:style>
-  <w:style w:type="table" w:styleId="765">
+  <w:style w:type="table" w:styleId="769">
     <w:name w:val="List Table 5 Dark - Accent 1"/>
-    <w:basedOn w:val="835"/>
+    <w:basedOn w:val="839"/>
     <w:uiPriority w:val="99"/>
     <w:pPr>
       <w:pBdr/>
@@ -21629,9 +22583,9 @@
       </w:tcPr>
     </w:tblStylePr>
   </w:style>
-  <w:style w:type="table" w:styleId="766">
+  <w:style w:type="table" w:styleId="770">
     <w:name w:val="List Table 5 Dark - Accent 2"/>
-    <w:basedOn w:val="835"/>
+    <w:basedOn w:val="839"/>
     <w:uiPriority w:val="99"/>
     <w:pPr>
       <w:pBdr/>
@@ -21871,9 +22825,9 @@
       </w:tcPr>
     </w:tblStylePr>
   </w:style>
-  <w:style w:type="table" w:styleId="767">
+  <w:style w:type="table" w:styleId="771">
     <w:name w:val="List Table 5 Dark - Accent 3"/>
-    <w:basedOn w:val="835"/>
+    <w:basedOn w:val="839"/>
     <w:uiPriority w:val="99"/>
     <w:pPr>
       <w:pBdr/>
@@ -22113,9 +23067,9 @@
       </w:tcPr>
     </w:tblStylePr>
   </w:style>
-  <w:style w:type="table" w:styleId="768">
+  <w:style w:type="table" w:styleId="772">
     <w:name w:val="List Table 5 Dark - Accent 4"/>
-    <w:basedOn w:val="835"/>
+    <w:basedOn w:val="839"/>
     <w:uiPriority w:val="99"/>
     <w:pPr>
       <w:pBdr/>
@@ -22355,9 +23309,9 @@
       </w:tcPr>
     </w:tblStylePr>
   </w:style>
-  <w:style w:type="table" w:styleId="769">
+  <w:style w:type="table" w:styleId="773">
     <w:name w:val="List Table 5 Dark - Accent 5"/>
-    <w:basedOn w:val="835"/>
+    <w:basedOn w:val="839"/>
     <w:uiPriority w:val="99"/>
     <w:pPr>
       <w:pBdr/>
@@ -22597,9 +23551,9 @@
       </w:tcPr>
     </w:tblStylePr>
   </w:style>
-  <w:style w:type="table" w:styleId="770">
+  <w:style w:type="table" w:styleId="774">
     <w:name w:val="List Table 5 Dark - Accent 6"/>
-    <w:basedOn w:val="835"/>
+    <w:basedOn w:val="839"/>
     <w:uiPriority w:val="99"/>
     <w:pPr>
       <w:pBdr/>
@@ -22839,9 +23793,9 @@
       </w:tcPr>
     </w:tblStylePr>
   </w:style>
-  <w:style w:type="table" w:styleId="771">
+  <w:style w:type="table" w:styleId="775">
     <w:name w:val="List Table 6 Colorful"/>
-    <w:basedOn w:val="835"/>
+    <w:basedOn w:val="839"/>
     <w:uiPriority w:val="99"/>
     <w:pPr>
       <w:pBdr/>
@@ -23062,9 +24016,9 @@
       </w:tcPr>
     </w:tblStylePr>
   </w:style>
-  <w:style w:type="table" w:styleId="772">
+  <w:style w:type="table" w:styleId="776">
     <w:name w:val="List Table 6 Colorful - Accent 1"/>
-    <w:basedOn w:val="835"/>
+    <w:basedOn w:val="839"/>
     <w:uiPriority w:val="99"/>
     <w:pPr>
       <w:pBdr/>
@@ -23285,9 +24239,9 @@
       </w:tcPr>
     </w:tblStylePr>
   </w:style>
-  <w:style w:type="table" w:styleId="773">
+  <w:style w:type="table" w:styleId="777">
     <w:name w:val="List Table 6 Colorful - Accent 2"/>
-    <w:basedOn w:val="835"/>
+    <w:basedOn w:val="839"/>
     <w:uiPriority w:val="99"/>
     <w:pPr>
       <w:pBdr/>
@@ -23508,9 +24462,9 @@
       </w:tcPr>
     </w:tblStylePr>
   </w:style>
-  <w:style w:type="table" w:styleId="774">
+  <w:style w:type="table" w:styleId="778">
     <w:name w:val="List Table 6 Colorful - Accent 3"/>
-    <w:basedOn w:val="835"/>
+    <w:basedOn w:val="839"/>
     <w:uiPriority w:val="99"/>
     <w:pPr>
       <w:pBdr/>
@@ -23731,9 +24685,9 @@
       </w:tcPr>
     </w:tblStylePr>
   </w:style>
-  <w:style w:type="table" w:styleId="775">
+  <w:style w:type="table" w:styleId="779">
     <w:name w:val="List Table 6 Colorful - Accent 4"/>
-    <w:basedOn w:val="835"/>
+    <w:basedOn w:val="839"/>
     <w:uiPriority w:val="99"/>
     <w:pPr>
       <w:pBdr/>
@@ -23954,9 +24908,9 @@
       </w:tcPr>
     </w:tblStylePr>
   </w:style>
-  <w:style w:type="table" w:styleId="776">
+  <w:style w:type="table" w:styleId="780">
     <w:name w:val="List Table 6 Colorful - Accent 5"/>
-    <w:basedOn w:val="835"/>
+    <w:basedOn w:val="839"/>
     <w:uiPriority w:val="99"/>
     <w:pPr>
       <w:pBdr/>
@@ -24177,9 +25131,9 @@
       </w:tcPr>
     </w:tblStylePr>
   </w:style>
-  <w:style w:type="table" w:styleId="777">
+  <w:style w:type="table" w:styleId="781">
     <w:name w:val="List Table 6 Colorful - Accent 6"/>
-    <w:basedOn w:val="835"/>
+    <w:basedOn w:val="839"/>
     <w:uiPriority w:val="99"/>
     <w:pPr>
       <w:pBdr/>
@@ -24400,9 +25354,9 @@
       </w:tcPr>
     </w:tblStylePr>
   </w:style>
-  <w:style w:type="table" w:styleId="778">
+  <w:style w:type="table" w:styleId="782">
     <w:name w:val="List Table 7 Colorful"/>
-    <w:basedOn w:val="835"/>
+    <w:basedOn w:val="839"/>
     <w:uiPriority w:val="99"/>
     <w:pPr>
       <w:pBdr/>
@@ -24656,9 +25610,9 @@
       </w:tcPr>
     </w:tblStylePr>
   </w:style>
-  <w:style w:type="table" w:styleId="779">
+  <w:style w:type="table" w:styleId="783">
     <w:name w:val="List Table 7 Colorful - Accent 1"/>
-    <w:basedOn w:val="835"/>
+    <w:basedOn w:val="839"/>
     <w:uiPriority w:val="99"/>
     <w:pPr>
       <w:pBdr/>
@@ -24912,9 +25866,9 @@
       </w:tcPr>
     </w:tblStylePr>
   </w:style>
-  <w:style w:type="table" w:styleId="780">
+  <w:style w:type="table" w:styleId="784">
     <w:name w:val="List Table 7 Colorful - Accent 2"/>
-    <w:basedOn w:val="835"/>
+    <w:basedOn w:val="839"/>
     <w:uiPriority w:val="99"/>
     <w:pPr>
       <w:pBdr/>
@@ -25168,9 +26122,9 @@
       </w:tcPr>
     </w:tblStylePr>
   </w:style>
-  <w:style w:type="table" w:styleId="781">
+  <w:style w:type="table" w:styleId="785">
     <w:name w:val="List Table 7 Colorful - Accent 3"/>
-    <w:basedOn w:val="835"/>
+    <w:basedOn w:val="839"/>
     <w:uiPriority w:val="99"/>
     <w:pPr>
       <w:pBdr/>
@@ -25424,9 +26378,9 @@
       </w:tcPr>
     </w:tblStylePr>
   </w:style>
-  <w:style w:type="table" w:styleId="782">
+  <w:style w:type="table" w:styleId="786">
     <w:name w:val="List Table 7 Colorful - Accent 4"/>
-    <w:basedOn w:val="835"/>
+    <w:basedOn w:val="839"/>
     <w:uiPriority w:val="99"/>
     <w:pPr>
       <w:pBdr/>
@@ -25680,9 +26634,9 @@
       </w:tcPr>
     </w:tblStylePr>
   </w:style>
-  <w:style w:type="table" w:styleId="783">
+  <w:style w:type="table" w:styleId="787">
     <w:name w:val="List Table 7 Colorful - Accent 5"/>
-    <w:basedOn w:val="835"/>
+    <w:basedOn w:val="839"/>
     <w:uiPriority w:val="99"/>
     <w:pPr>
       <w:pBdr/>
@@ -25936,9 +26890,9 @@
       </w:tcPr>
     </w:tblStylePr>
   </w:style>
-  <w:style w:type="table" w:styleId="784">
+  <w:style w:type="table" w:styleId="788">
     <w:name w:val="List Table 7 Colorful - Accent 6"/>
-    <w:basedOn w:val="835"/>
+    <w:basedOn w:val="839"/>
     <w:uiPriority w:val="99"/>
     <w:pPr>
       <w:pBdr/>
@@ -26192,9 +27146,9 @@
       </w:tcPr>
     </w:tblStylePr>
   </w:style>
-  <w:style w:type="table" w:styleId="785">
+  <w:style w:type="table" w:styleId="789">
     <w:name w:val="Lined - Accent"/>
-    <w:basedOn w:val="835"/>
+    <w:basedOn w:val="839"/>
     <w:uiPriority w:val="99"/>
     <w:pPr>
       <w:pBdr/>
@@ -26429,9 +27383,9 @@
       </w:tcPr>
     </w:tblStylePr>
   </w:style>
-  <w:style w:type="table" w:styleId="786">
+  <w:style w:type="table" w:styleId="790">
     <w:name w:val="Lined - Accent 1"/>
-    <w:basedOn w:val="835"/>
+    <w:basedOn w:val="839"/>
     <w:uiPriority w:val="99"/>
     <w:pPr>
       <w:pBdr/>
@@ -26666,9 +27620,9 @@
       </w:tcPr>
     </w:tblStylePr>
   </w:style>
-  <w:style w:type="table" w:styleId="787">
+  <w:style w:type="table" w:styleId="791">
     <w:name w:val="Lined - Accent 2"/>
-    <w:basedOn w:val="835"/>
+    <w:basedOn w:val="839"/>
     <w:uiPriority w:val="99"/>
     <w:pPr>
       <w:pBdr/>
@@ -26903,9 +27857,9 @@
       </w:tcPr>
     </w:tblStylePr>
   </w:style>
-  <w:style w:type="table" w:styleId="788">
+  <w:style w:type="table" w:styleId="792">
     <w:name w:val="Lined - Accent 3"/>
-    <w:basedOn w:val="835"/>
+    <w:basedOn w:val="839"/>
     <w:uiPriority w:val="99"/>
     <w:pPr>
       <w:pBdr/>
@@ -27140,9 +28094,9 @@
       </w:tcPr>
     </w:tblStylePr>
   </w:style>
-  <w:style w:type="table" w:styleId="789">
+  <w:style w:type="table" w:styleId="793">
     <w:name w:val="Lined - Accent 4"/>
-    <w:basedOn w:val="835"/>
+    <w:basedOn w:val="839"/>
     <w:uiPriority w:val="99"/>
     <w:pPr>
       <w:pBdr/>
@@ -27377,9 +28331,9 @@
       </w:tcPr>
     </w:tblStylePr>
   </w:style>
-  <w:style w:type="table" w:styleId="790">
+  <w:style w:type="table" w:styleId="794">
     <w:name w:val="Lined - Accent 5"/>
-    <w:basedOn w:val="835"/>
+    <w:basedOn w:val="839"/>
     <w:uiPriority w:val="99"/>
     <w:pPr>
       <w:pBdr/>
@@ -27614,9 +28568,9 @@
       </w:tcPr>
     </w:tblStylePr>
   </w:style>
-  <w:style w:type="table" w:styleId="791">
+  <w:style w:type="table" w:styleId="795">
     <w:name w:val="Lined - Accent 6"/>
-    <w:basedOn w:val="835"/>
+    <w:basedOn w:val="839"/>
     <w:uiPriority w:val="99"/>
     <w:pPr>
       <w:pBdr/>
@@ -27851,9 +28805,9 @@
       </w:tcPr>
     </w:tblStylePr>
   </w:style>
-  <w:style w:type="table" w:styleId="792">
+  <w:style w:type="table" w:styleId="796">
     <w:name w:val="Bordered &amp; Lined - Accent"/>
-    <w:basedOn w:val="835"/>
+    <w:basedOn w:val="839"/>
     <w:uiPriority w:val="99"/>
     <w:pPr>
       <w:pBdr/>
@@ -28095,9 +29049,9 @@
       </w:tcPr>
     </w:tblStylePr>
   </w:style>
-  <w:style w:type="table" w:styleId="793">
+  <w:style w:type="table" w:styleId="797">
     <w:name w:val="Bordered &amp; Lined - Accent 1"/>
-    <w:basedOn w:val="835"/>
+    <w:basedOn w:val="839"/>
     <w:uiPriority w:val="99"/>
     <w:pPr>
       <w:pBdr/>
@@ -28339,9 +29293,9 @@
       </w:tcPr>
     </w:tblStylePr>
   </w:style>
-  <w:style w:type="table" w:styleId="794">
+  <w:style w:type="table" w:styleId="798">
     <w:name w:val="Bordered &amp; Lined - Accent 2"/>
-    <w:basedOn w:val="835"/>
+    <w:basedOn w:val="839"/>
     <w:uiPriority w:val="99"/>
     <w:pPr>
       <w:pBdr/>
@@ -28583,9 +29537,9 @@
       </w:tcPr>
     </w:tblStylePr>
   </w:style>
-  <w:style w:type="table" w:styleId="795">
+  <w:style w:type="table" w:styleId="799">
     <w:name w:val="Bordered &amp; Lined - Accent 3"/>
-    <w:basedOn w:val="835"/>
+    <w:basedOn w:val="839"/>
     <w:uiPriority w:val="99"/>
     <w:pPr>
       <w:pBdr/>
@@ -28827,9 +29781,9 @@
       </w:tcPr>
     </w:tblStylePr>
   </w:style>
-  <w:style w:type="table" w:styleId="796">
+  <w:style w:type="table" w:styleId="800">
     <w:name w:val="Bordered &amp; Lined - Accent 4"/>
-    <w:basedOn w:val="835"/>
+    <w:basedOn w:val="839"/>
     <w:uiPriority w:val="99"/>
     <w:pPr>
       <w:pBdr/>
@@ -29071,9 +30025,9 @@
       </w:tcPr>
     </w:tblStylePr>
   </w:style>
-  <w:style w:type="table" w:styleId="797">
+  <w:style w:type="table" w:styleId="801">
     <w:name w:val="Bordered &amp; Lined - Accent 5"/>
-    <w:basedOn w:val="835"/>
+    <w:basedOn w:val="839"/>
     <w:uiPriority w:val="99"/>
     <w:pPr>
       <w:pBdr/>
@@ -29315,9 +30269,9 @@
       </w:tcPr>
     </w:tblStylePr>
   </w:style>
-  <w:style w:type="table" w:styleId="798">
+  <w:style w:type="table" w:styleId="802">
     <w:name w:val="Bordered &amp; Lined - Accent 6"/>
-    <w:basedOn w:val="835"/>
+    <w:basedOn w:val="839"/>
     <w:uiPriority w:val="99"/>
     <w:pPr>
       <w:pBdr/>
@@ -29559,9 +30513,9 @@
       </w:tcPr>
     </w:tblStylePr>
   </w:style>
-  <w:style w:type="table" w:styleId="799">
+  <w:style w:type="table" w:styleId="803">
     <w:name w:val="Bordered"/>
-    <w:basedOn w:val="835"/>
+    <w:basedOn w:val="839"/>
     <w:uiPriority w:val="99"/>
     <w:pPr>
       <w:pBdr/>
@@ -29790,9 +30744,9 @@
       </w:tcPr>
     </w:tblStylePr>
   </w:style>
-  <w:style w:type="table" w:styleId="800">
+  <w:style w:type="table" w:styleId="804">
     <w:name w:val="Bordered - Accent 1"/>
-    <w:basedOn w:val="835"/>
+    <w:basedOn w:val="839"/>
     <w:uiPriority w:val="99"/>
     <w:pPr>
       <w:pBdr/>
@@ -30021,9 +30975,9 @@
       </w:tcPr>
     </w:tblStylePr>
   </w:style>
-  <w:style w:type="table" w:styleId="801">
+  <w:style w:type="table" w:styleId="805">
     <w:name w:val="Bordered - Accent 2"/>
-    <w:basedOn w:val="835"/>
+    <w:basedOn w:val="839"/>
     <w:uiPriority w:val="99"/>
     <w:pPr>
       <w:pBdr/>
@@ -30252,9 +31206,9 @@
       </w:tcPr>
     </w:tblStylePr>
   </w:style>
-  <w:style w:type="table" w:styleId="802">
+  <w:style w:type="table" w:styleId="806">
     <w:name w:val="Bordered - Accent 3"/>
-    <w:basedOn w:val="835"/>
+    <w:basedOn w:val="839"/>
     <w:uiPriority w:val="99"/>
     <w:pPr>
       <w:pBdr/>
@@ -30483,9 +31437,9 @@
       </w:tcPr>
     </w:tblStylePr>
   </w:style>
-  <w:style w:type="table" w:styleId="803">
+  <w:style w:type="table" w:styleId="807">
     <w:name w:val="Bordered - Accent 4"/>
-    <w:basedOn w:val="835"/>
+    <w:basedOn w:val="839"/>
     <w:uiPriority w:val="99"/>
     <w:pPr>
       <w:pBdr/>
@@ -30714,9 +31668,9 @@
       </w:tcPr>
     </w:tblStylePr>
   </w:style>
-  <w:style w:type="table" w:styleId="804">
+  <w:style w:type="table" w:styleId="808">
     <w:name w:val="Bordered - Accent 5"/>
-    <w:basedOn w:val="835"/>
+    <w:basedOn w:val="839"/>
     <w:uiPriority w:val="99"/>
     <w:pPr>
       <w:pBdr/>
@@ -30945,9 +31899,9 @@
       </w:tcPr>
     </w:tblStylePr>
   </w:style>
-  <w:style w:type="table" w:styleId="805">
+  <w:style w:type="table" w:styleId="809">
     <w:name w:val="Bordered - Accent 6"/>
-    <w:basedOn w:val="835"/>
+    <w:basedOn w:val="839"/>
     <w:uiPriority w:val="99"/>
     <w:pPr>
       <w:pBdr/>
@@ -31176,7 +32130,7 @@
       </w:tcPr>
     </w:tblStylePr>
   </w:style>
-  <w:style w:type="character" w:styleId="806">
+  <w:style w:type="character" w:styleId="810">
     <w:name w:val="Hyperlink"/>
     <w:uiPriority w:val="99"/>
     <w:unhideWhenUsed/>
@@ -31190,10 +32144,10 @@
       <w:u w:val="single"/>
     </w:rPr>
   </w:style>
-  <w:style w:type="paragraph" w:styleId="807">
+  <w:style w:type="paragraph" w:styleId="811">
     <w:name w:val="footnote text"/>
-    <w:basedOn w:val="824"/>
-    <w:link w:val="808"/>
+    <w:basedOn w:val="828"/>
+    <w:link w:val="812"/>
     <w:uiPriority w:val="99"/>
     <w:semiHidden/>
     <w:unhideWhenUsed/>
@@ -31206,9 +32160,9 @@
       <w:sz w:val="18"/>
     </w:rPr>
   </w:style>
-  <w:style w:type="character" w:styleId="808">
+  <w:style w:type="character" w:styleId="812">
     <w:name w:val="Footnote Text Char"/>
-    <w:link w:val="807"/>
+    <w:link w:val="811"/>
     <w:uiPriority w:val="99"/>
     <w:pPr>
       <w:pBdr/>
@@ -31219,9 +32173,9 @@
       <w:sz w:val="18"/>
     </w:rPr>
   </w:style>
-  <w:style w:type="character" w:styleId="809">
+  <w:style w:type="character" w:styleId="813">
     <w:name w:val="footnote reference"/>
-    <w:basedOn w:val="834"/>
+    <w:basedOn w:val="838"/>
     <w:uiPriority w:val="99"/>
     <w:unhideWhenUsed/>
     <w:pPr>
@@ -31233,10 +32187,10 @@
       <w:vertAlign w:val="superscript"/>
     </w:rPr>
   </w:style>
-  <w:style w:type="paragraph" w:styleId="810">
+  <w:style w:type="paragraph" w:styleId="814">
     <w:name w:val="endnote text"/>
-    <w:basedOn w:val="824"/>
-    <w:link w:val="811"/>
+    <w:basedOn w:val="828"/>
+    <w:link w:val="815"/>
     <w:uiPriority w:val="99"/>
     <w:semiHidden/>
     <w:unhideWhenUsed/>
@@ -31249,9 +32203,9 @@
       <w:sz w:val="20"/>
     </w:rPr>
   </w:style>
-  <w:style w:type="character" w:styleId="811">
+  <w:style w:type="character" w:styleId="815">
     <w:name w:val="Endnote Text Char"/>
-    <w:link w:val="810"/>
+    <w:link w:val="814"/>
     <w:uiPriority w:val="99"/>
     <w:pPr>
       <w:pBdr/>
@@ -31262,9 +32216,9 @@
       <w:sz w:val="20"/>
     </w:rPr>
   </w:style>
-  <w:style w:type="character" w:styleId="812">
+  <w:style w:type="character" w:styleId="816">
     <w:name w:val="endnote reference"/>
-    <w:basedOn w:val="834"/>
+    <w:basedOn w:val="838"/>
     <w:uiPriority w:val="99"/>
     <w:semiHidden/>
     <w:unhideWhenUsed/>
@@ -31277,10 +32231,10 @@
       <w:vertAlign w:val="superscript"/>
     </w:rPr>
   </w:style>
-  <w:style w:type="paragraph" w:styleId="813">
+  <w:style w:type="paragraph" w:styleId="817">
     <w:name w:val="toc 1"/>
-    <w:basedOn w:val="824"/>
-    <w:next w:val="824"/>
+    <w:basedOn w:val="828"/>
+    <w:next w:val="828"/>
     <w:uiPriority w:val="39"/>
     <w:unhideWhenUsed/>
     <w:pPr>
@@ -31289,10 +32243,10 @@
       <w:ind w:right="0" w:firstLine="0" w:left="0"/>
     </w:pPr>
   </w:style>
-  <w:style w:type="paragraph" w:styleId="814">
+  <w:style w:type="paragraph" w:styleId="818">
     <w:name w:val="toc 2"/>
-    <w:basedOn w:val="824"/>
-    <w:next w:val="824"/>
+    <w:basedOn w:val="828"/>
+    <w:next w:val="828"/>
     <w:uiPriority w:val="39"/>
     <w:unhideWhenUsed/>
     <w:pPr>
@@ -31301,10 +32255,10 @@
       <w:ind w:right="0" w:firstLine="0" w:left="283"/>
     </w:pPr>
   </w:style>
-  <w:style w:type="paragraph" w:styleId="815">
+  <w:style w:type="paragraph" w:styleId="819">
     <w:name w:val="toc 3"/>
-    <w:basedOn w:val="824"/>
-    <w:next w:val="824"/>
+    <w:basedOn w:val="828"/>
+    <w:next w:val="828"/>
     <w:uiPriority w:val="39"/>
     <w:unhideWhenUsed/>
     <w:pPr>
@@ -31313,10 +32267,10 @@
       <w:ind w:right="0" w:firstLine="0" w:left="567"/>
     </w:pPr>
   </w:style>
-  <w:style w:type="paragraph" w:styleId="816">
+  <w:style w:type="paragraph" w:styleId="820">
     <w:name w:val="toc 4"/>
-    <w:basedOn w:val="824"/>
-    <w:next w:val="824"/>
+    <w:basedOn w:val="828"/>
+    <w:next w:val="828"/>
     <w:uiPriority w:val="39"/>
     <w:unhideWhenUsed/>
     <w:pPr>
@@ -31325,10 +32279,10 @@
       <w:ind w:right="0" w:firstLine="0" w:left="850"/>
     </w:pPr>
   </w:style>
-  <w:style w:type="paragraph" w:styleId="817">
+  <w:style w:type="paragraph" w:styleId="821">
     <w:name w:val="toc 5"/>
-    <w:basedOn w:val="824"/>
-    <w:next w:val="824"/>
+    <w:basedOn w:val="828"/>
+    <w:next w:val="828"/>
     <w:uiPriority w:val="39"/>
     <w:unhideWhenUsed/>
     <w:pPr>
@@ -31337,10 +32291,10 @@
       <w:ind w:right="0" w:firstLine="0" w:left="1134"/>
     </w:pPr>
   </w:style>
-  <w:style w:type="paragraph" w:styleId="818">
+  <w:style w:type="paragraph" w:styleId="822">
     <w:name w:val="toc 6"/>
-    <w:basedOn w:val="824"/>
-    <w:next w:val="824"/>
+    <w:basedOn w:val="828"/>
+    <w:next w:val="828"/>
     <w:uiPriority w:val="39"/>
     <w:unhideWhenUsed/>
     <w:pPr>
@@ -31349,10 +32303,10 @@
       <w:ind w:right="0" w:firstLine="0" w:left="1417"/>
     </w:pPr>
   </w:style>
-  <w:style w:type="paragraph" w:styleId="819">
+  <w:style w:type="paragraph" w:styleId="823">
     <w:name w:val="toc 7"/>
-    <w:basedOn w:val="824"/>
-    <w:next w:val="824"/>
+    <w:basedOn w:val="828"/>
+    <w:next w:val="828"/>
     <w:uiPriority w:val="39"/>
     <w:unhideWhenUsed/>
     <w:pPr>
@@ -31361,10 +32315,10 @@
       <w:ind w:right="0" w:firstLine="0" w:left="1701"/>
     </w:pPr>
   </w:style>
-  <w:style w:type="paragraph" w:styleId="820">
+  <w:style w:type="paragraph" w:styleId="824">
     <w:name w:val="toc 8"/>
-    <w:basedOn w:val="824"/>
-    <w:next w:val="824"/>
+    <w:basedOn w:val="828"/>
+    <w:next w:val="828"/>
     <w:uiPriority w:val="39"/>
     <w:unhideWhenUsed/>
     <w:pPr>
@@ -31373,10 +32327,10 @@
       <w:ind w:right="0" w:firstLine="0" w:left="1984"/>
     </w:pPr>
   </w:style>
-  <w:style w:type="paragraph" w:styleId="821">
+  <w:style w:type="paragraph" w:styleId="825">
     <w:name w:val="toc 9"/>
-    <w:basedOn w:val="824"/>
-    <w:next w:val="824"/>
+    <w:basedOn w:val="828"/>
+    <w:next w:val="828"/>
     <w:uiPriority w:val="39"/>
     <w:unhideWhenUsed/>
     <w:pPr>
@@ -31385,7 +32339,7 @@
       <w:ind w:right="0" w:firstLine="0" w:left="2268"/>
     </w:pPr>
   </w:style>
-  <w:style w:type="paragraph" w:styleId="822">
+  <w:style w:type="paragraph" w:styleId="826">
     <w:name w:val="TOC Heading"/>
     <w:uiPriority w:val="39"/>
     <w:unhideWhenUsed/>
@@ -31395,10 +32349,10 @@
       <w:ind/>
     </w:pPr>
   </w:style>
-  <w:style w:type="paragraph" w:styleId="823">
+  <w:style w:type="paragraph" w:styleId="827">
     <w:name w:val="table of figures"/>
-    <w:basedOn w:val="824"/>
-    <w:next w:val="824"/>
+    <w:basedOn w:val="828"/>
+    <w:next w:val="828"/>
     <w:uiPriority w:val="99"/>
     <w:unhideWhenUsed/>
     <w:pPr>
@@ -31407,7 +32361,7 @@
       <w:ind/>
     </w:pPr>
   </w:style>
-  <w:style w:type="paragraph" w:styleId="824" w:default="1">
+  <w:style w:type="paragraph" w:styleId="828" w:default="1">
     <w:name w:val="Normal"/>
     <w:qFormat/>
     <w:pPr>
@@ -31416,11 +32370,11 @@
       <w:ind/>
     </w:pPr>
   </w:style>
-  <w:style w:type="paragraph" w:styleId="825">
+  <w:style w:type="paragraph" w:styleId="829">
     <w:name w:val="Heading 1"/>
-    <w:basedOn w:val="824"/>
-    <w:next w:val="824"/>
-    <w:link w:val="837"/>
+    <w:basedOn w:val="828"/>
+    <w:next w:val="828"/>
+    <w:link w:val="841"/>
     <w:uiPriority w:val="9"/>
     <w:qFormat/>
     <w:pPr>
@@ -31438,11 +32392,11 @@
       <w:szCs w:val="40"/>
     </w:rPr>
   </w:style>
-  <w:style w:type="paragraph" w:styleId="826">
+  <w:style w:type="paragraph" w:styleId="830">
     <w:name w:val="Heading 2"/>
-    <w:basedOn w:val="824"/>
-    <w:next w:val="824"/>
-    <w:link w:val="838"/>
+    <w:basedOn w:val="828"/>
+    <w:next w:val="828"/>
+    <w:link w:val="842"/>
     <w:uiPriority w:val="9"/>
     <w:semiHidden/>
     <w:unhideWhenUsed/>
@@ -31462,11 +32416,11 @@
       <w:szCs w:val="32"/>
     </w:rPr>
   </w:style>
-  <w:style w:type="paragraph" w:styleId="827">
+  <w:style w:type="paragraph" w:styleId="831">
     <w:name w:val="Heading 3"/>
-    <w:basedOn w:val="824"/>
-    <w:next w:val="824"/>
-    <w:link w:val="839"/>
+    <w:basedOn w:val="828"/>
+    <w:next w:val="828"/>
+    <w:link w:val="843"/>
     <w:uiPriority w:val="9"/>
     <w:semiHidden/>
     <w:unhideWhenUsed/>
@@ -31486,11 +32440,11 @@
       <w:szCs w:val="28"/>
     </w:rPr>
   </w:style>
-  <w:style w:type="paragraph" w:styleId="828">
+  <w:style w:type="paragraph" w:styleId="832">
     <w:name w:val="Heading 4"/>
-    <w:basedOn w:val="824"/>
-    <w:next w:val="824"/>
-    <w:link w:val="840"/>
+    <w:basedOn w:val="828"/>
+    <w:next w:val="828"/>
+    <w:link w:val="844"/>
     <w:uiPriority w:val="9"/>
     <w:semiHidden/>
     <w:unhideWhenUsed/>
@@ -31510,11 +32464,11 @@
       <w:color w:val="0f4761" w:themeColor="accent1" w:themeShade="BF"/>
     </w:rPr>
   </w:style>
-  <w:style w:type="paragraph" w:styleId="829">
+  <w:style w:type="paragraph" w:styleId="833">
     <w:name w:val="Heading 5"/>
-    <w:basedOn w:val="824"/>
-    <w:next w:val="824"/>
-    <w:link w:val="841"/>
+    <w:basedOn w:val="828"/>
+    <w:next w:val="828"/>
+    <w:link w:val="845"/>
     <w:uiPriority w:val="9"/>
     <w:semiHidden/>
     <w:unhideWhenUsed/>
@@ -31532,11 +32486,11 @@
       <w:color w:val="0f4761" w:themeColor="accent1" w:themeShade="BF"/>
     </w:rPr>
   </w:style>
-  <w:style w:type="paragraph" w:styleId="830">
+  <w:style w:type="paragraph" w:styleId="834">
     <w:name w:val="Heading 6"/>
-    <w:basedOn w:val="824"/>
-    <w:next w:val="824"/>
-    <w:link w:val="842"/>
+    <w:basedOn w:val="828"/>
+    <w:next w:val="828"/>
+    <w:link w:val="846"/>
     <w:uiPriority w:val="9"/>
     <w:semiHidden/>
     <w:unhideWhenUsed/>
@@ -31556,11 +32510,11 @@
       <w:color w:val="595959" w:themeColor="text1" w:themeTint="A6"/>
     </w:rPr>
   </w:style>
-  <w:style w:type="paragraph" w:styleId="831">
+  <w:style w:type="paragraph" w:styleId="835">
     <w:name w:val="Heading 7"/>
-    <w:basedOn w:val="824"/>
-    <w:next w:val="824"/>
-    <w:link w:val="843"/>
+    <w:basedOn w:val="828"/>
+    <w:next w:val="828"/>
+    <w:link w:val="847"/>
     <w:uiPriority w:val="9"/>
     <w:semiHidden/>
     <w:unhideWhenUsed/>
@@ -31578,11 +32532,11 @@
       <w:color w:val="595959" w:themeColor="text1" w:themeTint="A6"/>
     </w:rPr>
   </w:style>
-  <w:style w:type="paragraph" w:styleId="832">
+  <w:style w:type="paragraph" w:styleId="836">
     <w:name w:val="Heading 8"/>
-    <w:basedOn w:val="824"/>
-    <w:next w:val="824"/>
-    <w:link w:val="844"/>
+    <w:basedOn w:val="828"/>
+    <w:next w:val="828"/>
+    <w:link w:val="848"/>
     <w:uiPriority w:val="9"/>
     <w:semiHidden/>
     <w:unhideWhenUsed/>
@@ -31602,11 +32556,11 @@
       <w:color w:val="272727" w:themeColor="text1" w:themeTint="D8"/>
     </w:rPr>
   </w:style>
-  <w:style w:type="paragraph" w:styleId="833">
+  <w:style w:type="paragraph" w:styleId="837">
     <w:name w:val="Heading 9"/>
-    <w:basedOn w:val="824"/>
-    <w:next w:val="824"/>
-    <w:link w:val="845"/>
+    <w:basedOn w:val="828"/>
+    <w:next w:val="828"/>
+    <w:link w:val="849"/>
     <w:uiPriority w:val="9"/>
     <w:semiHidden/>
     <w:unhideWhenUsed/>
@@ -31624,7 +32578,7 @@
       <w:color w:val="272727" w:themeColor="text1" w:themeTint="D8"/>
     </w:rPr>
   </w:style>
-  <w:style w:type="character" w:styleId="834" w:default="1">
+  <w:style w:type="character" w:styleId="838" w:default="1">
     <w:name w:val="Default Paragraph Font"/>
     <w:uiPriority w:val="1"/>
     <w:semiHidden/>
@@ -31635,7 +32589,7 @@
       <w:ind/>
     </w:pPr>
   </w:style>
-  <w:style w:type="table" w:styleId="835" w:default="1">
+  <w:style w:type="table" w:styleId="839" w:default="1">
     <w:name w:val="Normal Table"/>
     <w:uiPriority w:val="99"/>
     <w:semiHidden/>
@@ -31828,7 +32782,7 @@
       </w:tcPr>
     </w:tblStylePr>
   </w:style>
-  <w:style w:type="numbering" w:styleId="836" w:default="1">
+  <w:style w:type="numbering" w:styleId="840" w:default="1">
     <w:name w:val="No List"/>
     <w:uiPriority w:val="99"/>
     <w:semiHidden/>
@@ -31839,10 +32793,10 @@
       <w:ind/>
     </w:pPr>
   </w:style>
-  <w:style w:type="character" w:styleId="837" w:customStyle="1">
+  <w:style w:type="character" w:styleId="841" w:customStyle="1">
     <w:name w:val="Título 1 Car"/>
-    <w:basedOn w:val="834"/>
-    <w:link w:val="825"/>
+    <w:basedOn w:val="838"/>
+    <w:link w:val="829"/>
     <w:uiPriority w:val="9"/>
     <w:pPr>
       <w:pBdr/>
@@ -31856,10 +32810,10 @@
       <w:szCs w:val="40"/>
     </w:rPr>
   </w:style>
-  <w:style w:type="character" w:styleId="838" w:customStyle="1">
+  <w:style w:type="character" w:styleId="842" w:customStyle="1">
     <w:name w:val="Título 2 Car"/>
-    <w:basedOn w:val="834"/>
-    <w:link w:val="826"/>
+    <w:basedOn w:val="838"/>
+    <w:link w:val="830"/>
     <w:uiPriority w:val="9"/>
     <w:semiHidden/>
     <w:pPr>
@@ -31874,10 +32828,10 @@
       <w:szCs w:val="32"/>
     </w:rPr>
   </w:style>
-  <w:style w:type="character" w:styleId="839" w:customStyle="1">
+  <w:style w:type="character" w:styleId="843" w:customStyle="1">
     <w:name w:val="Título 3 Car"/>
-    <w:basedOn w:val="834"/>
-    <w:link w:val="827"/>
+    <w:basedOn w:val="838"/>
+    <w:link w:val="831"/>
     <w:uiPriority w:val="9"/>
     <w:semiHidden/>
     <w:pPr>
@@ -31892,10 +32846,10 @@
       <w:szCs w:val="28"/>
     </w:rPr>
   </w:style>
-  <w:style w:type="character" w:styleId="840" w:customStyle="1">
+  <w:style w:type="character" w:styleId="844" w:customStyle="1">
     <w:name w:val="Título 4 Car"/>
-    <w:basedOn w:val="834"/>
-    <w:link w:val="828"/>
+    <w:basedOn w:val="838"/>
+    <w:link w:val="832"/>
     <w:uiPriority w:val="9"/>
     <w:semiHidden/>
     <w:pPr>
@@ -31910,10 +32864,10 @@
       <w:color w:val="0f4761" w:themeColor="accent1" w:themeShade="BF"/>
     </w:rPr>
   </w:style>
-  <w:style w:type="character" w:styleId="841" w:customStyle="1">
+  <w:style w:type="character" w:styleId="845" w:customStyle="1">
     <w:name w:val="Título 5 Car"/>
-    <w:basedOn w:val="834"/>
-    <w:link w:val="829"/>
+    <w:basedOn w:val="838"/>
+    <w:link w:val="833"/>
     <w:uiPriority w:val="9"/>
     <w:semiHidden/>
     <w:pPr>
@@ -31926,10 +32880,10 @@
       <w:color w:val="0f4761" w:themeColor="accent1" w:themeShade="BF"/>
     </w:rPr>
   </w:style>
-  <w:style w:type="character" w:styleId="842" w:customStyle="1">
+  <w:style w:type="character" w:styleId="846" w:customStyle="1">
     <w:name w:val="Título 6 Car"/>
-    <w:basedOn w:val="834"/>
-    <w:link w:val="830"/>
+    <w:basedOn w:val="838"/>
+    <w:link w:val="834"/>
     <w:uiPriority w:val="9"/>
     <w:semiHidden/>
     <w:pPr>
@@ -31944,10 +32898,10 @@
       <w:color w:val="595959" w:themeColor="text1" w:themeTint="A6"/>
     </w:rPr>
   </w:style>
-  <w:style w:type="character" w:styleId="843" w:customStyle="1">
+  <w:style w:type="character" w:styleId="847" w:customStyle="1">
     <w:name w:val="Título 7 Car"/>
-    <w:basedOn w:val="834"/>
-    <w:link w:val="831"/>
+    <w:basedOn w:val="838"/>
+    <w:link w:val="835"/>
     <w:uiPriority w:val="9"/>
     <w:semiHidden/>
     <w:pPr>
@@ -31960,10 +32914,10 @@
       <w:color w:val="595959" w:themeColor="text1" w:themeTint="A6"/>
     </w:rPr>
   </w:style>
-  <w:style w:type="character" w:styleId="844" w:customStyle="1">
+  <w:style w:type="character" w:styleId="848" w:customStyle="1">
     <w:name w:val="Título 8 Car"/>
-    <w:basedOn w:val="834"/>
-    <w:link w:val="832"/>
+    <w:basedOn w:val="838"/>
+    <w:link w:val="836"/>
     <w:uiPriority w:val="9"/>
     <w:semiHidden/>
     <w:pPr>
@@ -31978,10 +32932,10 @@
       <w:color w:val="272727" w:themeColor="text1" w:themeTint="D8"/>
     </w:rPr>
   </w:style>
-  <w:style w:type="character" w:styleId="845" w:customStyle="1">
+  <w:style w:type="character" w:styleId="849" w:customStyle="1">
     <w:name w:val="Título 9 Car"/>
-    <w:basedOn w:val="834"/>
-    <w:link w:val="833"/>
+    <w:basedOn w:val="838"/>
+    <w:link w:val="837"/>
     <w:uiPriority w:val="9"/>
     <w:semiHidden/>
     <w:pPr>
@@ -31994,11 +32948,11 @@
       <w:color w:val="272727" w:themeColor="text1" w:themeTint="D8"/>
     </w:rPr>
   </w:style>
-  <w:style w:type="paragraph" w:styleId="846">
+  <w:style w:type="paragraph" w:styleId="850">
     <w:name w:val="Title"/>
-    <w:basedOn w:val="824"/>
-    <w:next w:val="824"/>
-    <w:link w:val="847"/>
+    <w:basedOn w:val="828"/>
+    <w:next w:val="828"/>
+    <w:link w:val="851"/>
     <w:uiPriority w:val="10"/>
     <w:qFormat/>
     <w:pPr>
@@ -32014,10 +32968,10 @@
       <w:szCs w:val="56"/>
     </w:rPr>
   </w:style>
-  <w:style w:type="character" w:styleId="847" w:customStyle="1">
+  <w:style w:type="character" w:styleId="851" w:customStyle="1">
     <w:name w:val="Título Car"/>
-    <w:basedOn w:val="834"/>
-    <w:link w:val="846"/>
+    <w:basedOn w:val="838"/>
+    <w:link w:val="850"/>
     <w:uiPriority w:val="10"/>
     <w:pPr>
       <w:pBdr/>
@@ -32031,11 +32985,11 @@
       <w:szCs w:val="56"/>
     </w:rPr>
   </w:style>
-  <w:style w:type="paragraph" w:styleId="848">
+  <w:style w:type="paragraph" w:styleId="852">
     <w:name w:val="Subtitle"/>
-    <w:basedOn w:val="824"/>
-    <w:next w:val="824"/>
-    <w:link w:val="849"/>
+    <w:basedOn w:val="828"/>
+    <w:next w:val="828"/>
+    <w:link w:val="853"/>
     <w:uiPriority w:val="11"/>
     <w:qFormat/>
     <w:pPr>
@@ -32054,10 +33008,10 @@
       <w:szCs w:val="28"/>
     </w:rPr>
   </w:style>
-  <w:style w:type="character" w:styleId="849" w:customStyle="1">
+  <w:style w:type="character" w:styleId="853" w:customStyle="1">
     <w:name w:val="Subtítulo Car"/>
-    <w:basedOn w:val="834"/>
-    <w:link w:val="848"/>
+    <w:basedOn w:val="838"/>
+    <w:link w:val="852"/>
     <w:uiPriority w:val="11"/>
     <w:pPr>
       <w:pBdr/>
@@ -32072,11 +33026,11 @@
       <w:szCs w:val="28"/>
     </w:rPr>
   </w:style>
-  <w:style w:type="paragraph" w:styleId="850">
+  <w:style w:type="paragraph" w:styleId="854">
     <w:name w:val="Quote"/>
-    <w:basedOn w:val="824"/>
-    <w:next w:val="824"/>
-    <w:link w:val="851"/>
+    <w:basedOn w:val="828"/>
+    <w:next w:val="828"/>
+    <w:link w:val="855"/>
     <w:uiPriority w:val="29"/>
     <w:qFormat/>
     <w:pPr>
@@ -32091,10 +33045,10 @@
       <w:color w:val="404040" w:themeColor="text1" w:themeTint="BF"/>
     </w:rPr>
   </w:style>
-  <w:style w:type="character" w:styleId="851" w:customStyle="1">
+  <w:style w:type="character" w:styleId="855" w:customStyle="1">
     <w:name w:val="Cita Car"/>
-    <w:basedOn w:val="834"/>
-    <w:link w:val="850"/>
+    <w:basedOn w:val="838"/>
+    <w:link w:val="854"/>
     <w:uiPriority w:val="29"/>
     <w:pPr>
       <w:pBdr/>
@@ -32107,9 +33061,9 @@
       <w:color w:val="404040" w:themeColor="text1" w:themeTint="BF"/>
     </w:rPr>
   </w:style>
-  <w:style w:type="paragraph" w:styleId="852">
+  <w:style w:type="paragraph" w:styleId="856">
     <w:name w:val="List Paragraph"/>
-    <w:basedOn w:val="824"/>
+    <w:basedOn w:val="828"/>
     <w:uiPriority w:val="34"/>
     <w:qFormat/>
     <w:pPr>
@@ -32119,9 +33073,9 @@
       <w:contextualSpacing w:val="true"/>
     </w:pPr>
   </w:style>
-  <w:style w:type="character" w:styleId="853">
+  <w:style w:type="character" w:styleId="857">
     <w:name w:val="Intense Emphasis"/>
-    <w:basedOn w:val="834"/>
+    <w:basedOn w:val="838"/>
     <w:uiPriority w:val="21"/>
     <w:qFormat/>
     <w:pPr>
@@ -32135,11 +33089,11 @@
       <w:color w:val="0f4761" w:themeColor="accent1" w:themeShade="BF"/>
     </w:rPr>
   </w:style>
-  <w:style w:type="paragraph" w:styleId="854">
+  <w:style w:type="paragraph" w:styleId="858">
     <w:name w:val="Intense Quote"/>
-    <w:basedOn w:val="824"/>
-    <w:next w:val="824"/>
-    <w:link w:val="855"/>
+    <w:basedOn w:val="828"/>
+    <w:next w:val="828"/>
+    <w:link w:val="859"/>
     <w:uiPriority w:val="30"/>
     <w:qFormat/>
     <w:pPr>
@@ -32157,10 +33111,10 @@
       <w:color w:val="0f4761" w:themeColor="accent1" w:themeShade="BF"/>
     </w:rPr>
   </w:style>
-  <w:style w:type="character" w:styleId="855" w:customStyle="1">
+  <w:style w:type="character" w:styleId="859" w:customStyle="1">
     <w:name w:val="Cita destacada Car"/>
-    <w:basedOn w:val="834"/>
-    <w:link w:val="854"/>
+    <w:basedOn w:val="838"/>
+    <w:link w:val="858"/>
     <w:uiPriority w:val="30"/>
     <w:pPr>
       <w:pBdr/>
@@ -32173,9 +33127,9 @@
       <w:color w:val="0f4761" w:themeColor="accent1" w:themeShade="BF"/>
     </w:rPr>
   </w:style>
-  <w:style w:type="character" w:styleId="856">
+  <w:style w:type="character" w:styleId="860">
     <w:name w:val="Intense Reference"/>
-    <w:basedOn w:val="834"/>
+    <w:basedOn w:val="838"/>
     <w:uiPriority w:val="32"/>
     <w:qFormat/>
     <w:pPr>

</xml_diff>